<commit_message>
xmpp update , circular bead bug modified.
</commit_message>
<xml_diff>
--- a/simpleweb/doc/2011-07/xmpp.docx
+++ b/simpleweb/doc/2011-07/xmpp.docx
@@ -7,11 +7,19 @@
         <w:pStyle w:val="a7"/>
         <w:spacing w:before="0" w:after="0"/>
       </w:pPr>
-      <w:r>
-        <w:rPr>
-          <w:rFonts w:hint="eastAsia"/>
-        </w:rPr>
-        <w:t xml:space="preserve">Openfire </w:t>
+      <w:proofErr w:type="spellStart"/>
+      <w:r>
+        <w:rPr>
+          <w:rFonts w:hint="eastAsia"/>
+        </w:rPr>
+        <w:t>Openfire</w:t>
+      </w:r>
+      <w:proofErr w:type="spellEnd"/>
+      <w:r>
+        <w:rPr>
+          <w:rFonts w:hint="eastAsia"/>
+        </w:rPr>
+        <w:t xml:space="preserve"> </w:t>
       </w:r>
       <w:r>
         <w:rPr>
@@ -45,104 +53,11 @@
           <v:shape id="_x0000_i1025" type="#_x0000_t75" style="width:371.25pt;height:38.25pt" o:ole="">
             <v:imagedata r:id="rId7" o:title=""/>
           </v:shape>
-          <o:OLEObject Type="Embed" ProgID="Visio.Drawing.11" ShapeID="_x0000_i1025" DrawAspect="Content" ObjectID="_1374164497" r:id="rId8"/>
+          <o:OLEObject Type="Embed" ProgID="Visio.Drawing.11" ShapeID="_x0000_i1025" DrawAspect="Content" ObjectID="_1374419683" r:id="rId8"/>
         </w:object>
       </w:r>
     </w:p>
     <w:p/>
-    <w:p>
-      <w:r>
-        <w:rPr>
-          <w:rFonts w:hint="eastAsia"/>
-        </w:rPr>
-        <w:t>可以在</w:t>
-      </w:r>
-      <w:r>
-        <w:rPr>
-          <w:rFonts w:hint="eastAsia"/>
-        </w:rPr>
-        <w:t>plugin</w:t>
-      </w:r>
-      <w:r>
-        <w:rPr>
-          <w:rFonts w:hint="eastAsia"/>
-        </w:rPr>
-        <w:t>中添加多个</w:t>
-      </w:r>
-      <w:r>
-        <w:rPr>
-          <w:rFonts w:hint="eastAsia"/>
-        </w:rPr>
-        <w:t xml:space="preserve">handler; </w:t>
-      </w:r>
-      <w:r>
-        <w:rPr>
-          <w:rFonts w:hint="eastAsia"/>
-        </w:rPr>
-        <w:cr/>
-      </w:r>
-      <w:r>
-        <w:rPr>
-          <w:rFonts w:hint="eastAsia"/>
-        </w:rPr>
-        <w:t>各个</w:t>
-      </w:r>
-      <w:r>
-        <w:rPr>
-          <w:rFonts w:hint="eastAsia"/>
-        </w:rPr>
-        <w:t>handler</w:t>
-      </w:r>
-      <w:r>
-        <w:rPr>
-          <w:rFonts w:hint="eastAsia"/>
-        </w:rPr>
-        <w:t>处理不同的命名空间。</w:t>
-      </w:r>
-      <w:r>
-        <w:rPr>
-          <w:rFonts w:hint="eastAsia"/>
-        </w:rPr>
-        <w:t xml:space="preserve"> </w:t>
-      </w:r>
-      <w:r>
-        <w:rPr>
-          <w:rFonts w:hint="eastAsia"/>
-        </w:rPr>
-        <w:t xml:space="preserve"> </w:t>
-      </w:r>
-      <w:r>
-        <w:rPr>
-          <w:rFonts w:hint="eastAsia"/>
-        </w:rPr>
-        <w:cr/>
-        <w:t xml:space="preserve">ChannelHandler </w:t>
-      </w:r>
-      <w:r>
-        <w:rPr>
-          <w:rFonts w:hint="eastAsia"/>
-        </w:rPr>
-        <w:t>是</w:t>
-      </w:r>
-      <w:r>
-        <w:rPr>
-          <w:rFonts w:hint="eastAsia"/>
-        </w:rPr>
-        <w:t>各个</w:t>
-      </w:r>
-      <w:r>
-        <w:rPr>
-          <w:rFonts w:hint="eastAsia"/>
-        </w:rPr>
-        <w:t xml:space="preserve">handler </w:t>
-      </w:r>
-      <w:r>
-        <w:rPr>
-          <w:rFonts w:hint="eastAsia"/>
-        </w:rPr>
-        <w:t>的父接口。</w:t>
-      </w:r>
-    </w:p>
     <w:p>
       <w:pPr>
         <w:pStyle w:val="1"/>
@@ -155,6 +70,9 @@
           <w:szCs w:val="20"/>
         </w:rPr>
       </w:pPr>
+      <w:bookmarkStart w:id="0" w:name="OLE_LINK23"/>
+      <w:bookmarkStart w:id="1" w:name="OLE_LINK24"/>
+      <w:proofErr w:type="spellStart"/>
       <w:r>
         <w:rPr>
           <w:rFonts w:ascii="Courier New" w:hAnsi="Courier New" w:cs="Courier New" w:hint="eastAsia"/>
@@ -165,19 +83,33 @@
         </w:rPr>
         <w:t>PresenceManager</w:t>
       </w:r>
-    </w:p>
+      <w:proofErr w:type="spellEnd"/>
+    </w:p>
+    <w:bookmarkEnd w:id="0"/>
+    <w:bookmarkEnd w:id="1"/>
     <w:p>
       <w:pPr>
         <w:rPr>
           <w:b/>
         </w:rPr>
       </w:pPr>
+      <w:proofErr w:type="spellStart"/>
+      <w:proofErr w:type="gramStart"/>
       <w:r>
         <w:rPr>
           <w:rFonts w:hint="eastAsia"/>
           <w:b/>
         </w:rPr>
-        <w:t>ofPresense table</w:t>
+        <w:t>ofPresense</w:t>
+      </w:r>
+      <w:proofErr w:type="spellEnd"/>
+      <w:proofErr w:type="gramEnd"/>
+      <w:r>
+        <w:rPr>
+          <w:rFonts w:hint="eastAsia"/>
+          <w:b/>
+        </w:rPr>
+        <w:t xml:space="preserve"> table</w:t>
       </w:r>
     </w:p>
     <w:tbl>
@@ -283,8 +215,8 @@
             <w:tcW w:w="1682" w:type="dxa"/>
           </w:tcPr>
           <w:p>
-            <w:bookmarkStart w:id="0" w:name="OLE_LINK4"/>
-            <w:bookmarkStart w:id="1" w:name="OLE_LINK5"/>
+            <w:bookmarkStart w:id="2" w:name="OLE_LINK4"/>
+            <w:bookmarkStart w:id="3" w:name="OLE_LINK5"/>
             <w:r>
               <w:t>username</w:t>
             </w:r>
@@ -308,8 +240,13 @@
             <w:tcW w:w="1701" w:type="dxa"/>
           </w:tcPr>
           <w:p>
+            <w:proofErr w:type="spellStart"/>
             <w:r>
-              <w:t>varchar(64)</w:t>
+              <w:t>varchar</w:t>
+            </w:r>
+            <w:proofErr w:type="spellEnd"/>
+            <w:r>
+              <w:t>(64)</w:t>
             </w:r>
           </w:p>
         </w:tc>
@@ -330,17 +267,19 @@
           <w:p/>
         </w:tc>
       </w:tr>
-      <w:bookmarkEnd w:id="0"/>
-      <w:bookmarkEnd w:id="1"/>
+      <w:bookmarkEnd w:id="2"/>
+      <w:bookmarkEnd w:id="3"/>
       <w:tr>
         <w:tc>
           <w:tcPr>
             <w:tcW w:w="1682" w:type="dxa"/>
           </w:tcPr>
           <w:p>
+            <w:proofErr w:type="spellStart"/>
             <w:r>
               <w:t>offlinePresence</w:t>
             </w:r>
+            <w:proofErr w:type="spellEnd"/>
           </w:p>
         </w:tc>
         <w:tc>
@@ -378,9 +317,11 @@
             <w:tcW w:w="1682" w:type="dxa"/>
           </w:tcPr>
           <w:p>
+            <w:proofErr w:type="spellStart"/>
             <w:r>
               <w:t>offlineDate</w:t>
             </w:r>
+            <w:proofErr w:type="spellEnd"/>
           </w:p>
         </w:tc>
         <w:tc>
@@ -417,6 +358,102 @@
         </w:tc>
       </w:tr>
     </w:tbl>
+    <w:p>
+      <w:pPr>
+        <w:rPr>
+          <w:rFonts w:hint="eastAsia"/>
+        </w:rPr>
+      </w:pPr>
+      <w:r>
+        <w:rPr>
+          <w:rFonts w:hint="eastAsia"/>
+        </w:rPr>
+        <w:t>提供了</w:t>
+      </w:r>
+      <w:r>
+        <w:rPr>
+          <w:rFonts w:hint="eastAsia"/>
+        </w:rPr>
+        <w:t xml:space="preserve">Presence </w:t>
+      </w:r>
+      <w:r>
+        <w:rPr>
+          <w:rFonts w:hint="eastAsia"/>
+        </w:rPr>
+        <w:t>信息的数据库操作。</w:t>
+      </w:r>
+    </w:p>
+    <w:p>
+      <w:pPr>
+        <w:rPr>
+          <w:rFonts w:ascii="Courier New" w:hAnsi="Courier New" w:cs="Courier New" w:hint="eastAsia"/>
+          <w:color w:val="000000"/>
+          <w:kern w:val="0"/>
+          <w:sz w:val="20"/>
+          <w:szCs w:val="20"/>
+        </w:rPr>
+      </w:pPr>
+      <w:r>
+        <w:rPr>
+          <w:rFonts w:hint="eastAsia"/>
+        </w:rPr>
+        <w:t>例如</w:t>
+      </w:r>
+      <w:r>
+        <w:rPr>
+          <w:rFonts w:hint="eastAsia"/>
+        </w:rPr>
+        <w:t xml:space="preserve">: </w:t>
+      </w:r>
+      <w:proofErr w:type="spellStart"/>
+      <w:proofErr w:type="gramStart"/>
+      <w:r>
+        <w:rPr>
+          <w:rFonts w:ascii="Courier New" w:hAnsi="Courier New" w:cs="Courier New"/>
+          <w:color w:val="000000"/>
+          <w:kern w:val="0"/>
+          <w:sz w:val="20"/>
+          <w:szCs w:val="20"/>
+          <w:highlight w:val="lightGray"/>
+        </w:rPr>
+        <w:t>isAvailable</w:t>
+      </w:r>
+      <w:proofErr w:type="spellEnd"/>
+      <w:proofErr w:type="gramEnd"/>
+    </w:p>
+    <w:p>
+      <w:pPr>
+        <w:rPr>
+          <w:rFonts w:hint="eastAsia"/>
+        </w:rPr>
+      </w:pPr>
+      <w:r>
+        <w:rPr>
+          <w:rFonts w:ascii="Courier New" w:hAnsi="Courier New" w:cs="Courier New" w:hint="eastAsia"/>
+          <w:color w:val="000000"/>
+          <w:kern w:val="0"/>
+          <w:sz w:val="20"/>
+          <w:szCs w:val="20"/>
+        </w:rPr>
+        <w:t xml:space="preserve">     </w:t>
+      </w:r>
+      <w:proofErr w:type="spellStart"/>
+      <w:proofErr w:type="gramStart"/>
+      <w:r>
+        <w:rPr>
+          <w:rFonts w:ascii="Courier New" w:hAnsi="Courier New" w:cs="Courier New"/>
+          <w:color w:val="000000"/>
+          <w:kern w:val="0"/>
+          <w:sz w:val="20"/>
+          <w:szCs w:val="20"/>
+          <w:highlight w:val="lightGray"/>
+          <w:u w:val="single"/>
+        </w:rPr>
+        <w:t>getPresence</w:t>
+      </w:r>
+      <w:proofErr w:type="spellEnd"/>
+      <w:proofErr w:type="gramEnd"/>
+    </w:p>
     <w:p/>
     <w:p>
       <w:pPr>
@@ -430,6 +467,7 @@
           <w:szCs w:val="20"/>
         </w:rPr>
       </w:pPr>
+      <w:proofErr w:type="spellStart"/>
       <w:r>
         <w:rPr>
           <w:rFonts w:ascii="Courier New" w:hAnsi="Courier New" w:cs="Courier New"/>
@@ -440,6 +478,7 @@
         </w:rPr>
         <w:t>SessionManager</w:t>
       </w:r>
+      <w:proofErr w:type="spellEnd"/>
     </w:p>
     <w:p>
       <w:r>
@@ -448,8 +487,8 @@
         </w:rPr>
         <w:drawing>
           <wp:inline distT="0" distB="0" distL="0" distR="0">
-            <wp:extent cx="5437656" cy="3314700"/>
-            <wp:effectExtent l="19050" t="0" r="0" b="0"/>
+            <wp:extent cx="4391025" cy="2390775"/>
+            <wp:effectExtent l="19050" t="0" r="9525" b="0"/>
             <wp:docPr id="1" name="图片 35" descr="C:\Users\slieer\AppData\Roaming\Tencent\Users\491089448\QQ\WinTemp\RichOle\S_~G__%%B5M@[I4I$$MS[SS.jpg">
               <a:hlinkClick xmlns:a="http://schemas.openxmlformats.org/drawingml/2006/main" r:id="rId9"/>
             </wp:docPr>
@@ -475,7 +514,7 @@
                   <pic:spPr bwMode="auto">
                     <a:xfrm>
                       <a:off x="0" y="0"/>
-                      <a:ext cx="5446111" cy="3319854"/>
+                      <a:ext cx="4404260" cy="2397981"/>
                     </a:xfrm>
                     <a:prstGeom prst="rect">
                       <a:avLst/>
@@ -494,11 +533,19 @@
           </wp:inline>
         </w:drawing>
       </w:r>
-    </w:p>
-    <w:p>
+      <w:r>
+        <w:rPr>
+          <w:rFonts w:hint="eastAsia"/>
+        </w:rPr>
+        <w:t>见附加图片</w:t>
+      </w:r>
+    </w:p>
+    <w:p>
+      <w:proofErr w:type="spellStart"/>
       <w:r>
         <w:t>LocalSessionManager</w:t>
       </w:r>
+      <w:proofErr w:type="spellEnd"/>
       <w:r>
         <w:rPr>
           <w:rFonts w:hint="eastAsia"/>
@@ -604,16 +651,18 @@
         </w:rPr>
         <w:t>存放在</w:t>
       </w:r>
-      <w:bookmarkStart w:id="2" w:name="OLE_LINK1"/>
-      <w:bookmarkStart w:id="3" w:name="OLE_LINK2"/>
+      <w:bookmarkStart w:id="4" w:name="OLE_LINK1"/>
+      <w:bookmarkStart w:id="5" w:name="OLE_LINK2"/>
+      <w:proofErr w:type="spellStart"/>
       <w:r>
         <w:t>PreAuthenticatedSessions</w:t>
       </w:r>
+      <w:proofErr w:type="spellEnd"/>
       <w:r>
         <w:t xml:space="preserve"> </w:t>
       </w:r>
-      <w:bookmarkEnd w:id="2"/>
-      <w:bookmarkEnd w:id="3"/>
+      <w:bookmarkEnd w:id="4"/>
+      <w:bookmarkEnd w:id="5"/>
       <w:r>
         <w:rPr>
           <w:rFonts w:hint="eastAsia"/>
@@ -641,14 +690,16 @@
         </w:rPr>
         <w:t>当授权成功时调用</w:t>
       </w:r>
-      <w:bookmarkStart w:id="4" w:name="OLE_LINK3"/>
+      <w:bookmarkStart w:id="6" w:name="OLE_LINK3"/>
+      <w:proofErr w:type="spellStart"/>
       <w:r>
         <w:rPr>
           <w:rFonts w:hint="eastAsia"/>
         </w:rPr>
         <w:t>LocalClientSession</w:t>
       </w:r>
-      <w:bookmarkEnd w:id="4"/>
+      <w:bookmarkEnd w:id="6"/>
+      <w:proofErr w:type="spellEnd"/>
       <w:r>
         <w:rPr>
           <w:rFonts w:hint="eastAsia"/>
@@ -658,13 +709,17 @@
       <w:r>
         <w:t xml:space="preserve"> </w:t>
       </w:r>
-      <w:bookmarkStart w:id="5" w:name="OLE_LINK17"/>
-      <w:bookmarkStart w:id="6" w:name="OLE_LINK18"/>
+      <w:bookmarkStart w:id="7" w:name="OLE_LINK17"/>
+      <w:bookmarkStart w:id="8" w:name="OLE_LINK18"/>
+      <w:proofErr w:type="spellStart"/>
+      <w:proofErr w:type="gramStart"/>
       <w:r>
         <w:t>setAuthToken</w:t>
       </w:r>
-      <w:bookmarkEnd w:id="5"/>
-      <w:bookmarkEnd w:id="6"/>
+      <w:bookmarkEnd w:id="7"/>
+      <w:bookmarkEnd w:id="8"/>
+      <w:proofErr w:type="spellEnd"/>
+      <w:proofErr w:type="gramEnd"/>
     </w:p>
     <w:p>
       <w:r>
@@ -673,18 +728,22 @@
         </w:rPr>
         <w:t>或者当匿名授权时</w:t>
       </w:r>
+      <w:proofErr w:type="spellStart"/>
       <w:r>
         <w:rPr>
           <w:rFonts w:hint="eastAsia"/>
         </w:rPr>
         <w:t>LocalClientSession.</w:t>
       </w:r>
+      <w:proofErr w:type="gramStart"/>
       <w:r>
         <w:t>s</w:t>
       </w:r>
       <w:r>
         <w:t>etAnonymousAuth</w:t>
       </w:r>
+      <w:proofErr w:type="spellEnd"/>
+      <w:proofErr w:type="gramEnd"/>
     </w:p>
     <w:p>
       <w:pPr>
@@ -705,15 +764,19 @@
         </w:rPr>
         <w:t>调用</w:t>
       </w:r>
+      <w:proofErr w:type="spellStart"/>
       <w:r>
         <w:rPr>
           <w:rFonts w:hint="eastAsia"/>
         </w:rPr>
         <w:t>SessionManager.</w:t>
       </w:r>
+      <w:proofErr w:type="gramStart"/>
       <w:r>
         <w:t>addSession</w:t>
       </w:r>
+      <w:proofErr w:type="spellEnd"/>
+      <w:proofErr w:type="gramEnd"/>
       <w:r>
         <w:rPr>
           <w:rFonts w:hint="eastAsia"/>
@@ -728,9 +791,11 @@
         </w:rPr>
         <w:t>将</w:t>
       </w:r>
+      <w:proofErr w:type="spellStart"/>
       <w:r>
         <w:t>PreAuthenticatedSessions</w:t>
       </w:r>
+      <w:proofErr w:type="spellEnd"/>
       <w:r>
         <w:rPr>
           <w:rFonts w:hint="eastAsia"/>
@@ -761,197 +826,221 @@
         <w:rPr>
           <w:rFonts w:hint="eastAsia"/>
         </w:rPr>
+        <w:t>将</w:t>
+      </w:r>
+      <w:r>
+        <w:rPr>
+          <w:rFonts w:hint="eastAsia"/>
+        </w:rPr>
+        <w:t xml:space="preserve">Session Address </w:t>
+      </w:r>
+      <w:r>
+        <w:rPr>
+          <w:rFonts w:hint="eastAsia"/>
+        </w:rPr>
+        <w:t>存入</w:t>
+      </w:r>
+      <w:proofErr w:type="spellStart"/>
+      <w:r>
+        <w:t>routingTable</w:t>
+      </w:r>
+      <w:proofErr w:type="spellEnd"/>
+    </w:p>
+    <w:p>
+      <w:r>
+        <w:rPr>
+          <w:rFonts w:hint="eastAsia"/>
+        </w:rPr>
+        <w:t>添加</w:t>
+      </w:r>
+      <w:r>
+        <w:rPr>
+          <w:rFonts w:hint="eastAsia"/>
+        </w:rPr>
+        <w:t>Session</w:t>
+      </w:r>
+      <w:r>
+        <w:rPr>
+          <w:rFonts w:hint="eastAsia"/>
+        </w:rPr>
+        <w:t>改变事件</w:t>
+      </w:r>
+    </w:p>
+    <w:p/>
+    <w:p>
+      <w:r>
+        <w:rPr>
+          <w:rFonts w:hint="eastAsia"/>
+        </w:rPr>
+        <w:t>所以</w:t>
+      </w:r>
+      <w:proofErr w:type="spellStart"/>
+      <w:r>
+        <w:rPr>
+          <w:rFonts w:hint="eastAsia"/>
+        </w:rPr>
+        <w:t>openfire</w:t>
+      </w:r>
+      <w:proofErr w:type="spellEnd"/>
+      <w:r>
+        <w:rPr>
+          <w:rFonts w:hint="eastAsia"/>
+        </w:rPr>
+        <w:t>中的</w:t>
+      </w:r>
+      <w:r>
+        <w:rPr>
+          <w:rFonts w:hint="eastAsia"/>
+        </w:rPr>
+        <w:t xml:space="preserve">session </w:t>
+      </w:r>
+      <w:r>
+        <w:rPr>
+          <w:rFonts w:hint="eastAsia"/>
+        </w:rPr>
+        <w:t>包含这几个层次：</w:t>
+      </w:r>
+    </w:p>
+    <w:p>
+      <w:r>
+        <w:rPr>
+          <w:rFonts w:hint="eastAsia"/>
+        </w:rPr>
         <w:lastRenderedPageBreak/>
-        <w:t>将</w:t>
-      </w:r>
-      <w:r>
-        <w:rPr>
-          <w:rFonts w:hint="eastAsia"/>
-        </w:rPr>
-        <w:t xml:space="preserve">Session Address </w:t>
-      </w:r>
-      <w:r>
-        <w:rPr>
-          <w:rFonts w:hint="eastAsia"/>
-        </w:rPr>
-        <w:t>存入</w:t>
-      </w:r>
+        <w:tab/>
+      </w:r>
+      <w:r>
+        <w:t>M</w:t>
+      </w:r>
+      <w:r>
+        <w:rPr>
+          <w:rFonts w:hint="eastAsia"/>
+        </w:rPr>
+        <w:t xml:space="preserve">ina </w:t>
+      </w:r>
+      <w:proofErr w:type="spellStart"/>
+      <w:r>
+        <w:rPr>
+          <w:rFonts w:hint="eastAsia"/>
+        </w:rPr>
+        <w:t>IoSession</w:t>
+      </w:r>
+      <w:proofErr w:type="spellEnd"/>
+    </w:p>
+    <w:p>
+      <w:pPr>
+        <w:ind w:firstLine="405"/>
+      </w:pPr>
+      <w:proofErr w:type="spellStart"/>
+      <w:r>
+        <w:t>PreAuthenticatedSession</w:t>
+      </w:r>
+      <w:proofErr w:type="spellEnd"/>
+    </w:p>
+    <w:p>
+      <w:pPr>
+        <w:ind w:firstLine="405"/>
+      </w:pPr>
+      <w:proofErr w:type="spellStart"/>
+      <w:proofErr w:type="gramStart"/>
       <w:r>
         <w:t>routingTable</w:t>
       </w:r>
-    </w:p>
-    <w:p>
-      <w:r>
-        <w:rPr>
-          <w:rFonts w:hint="eastAsia"/>
-        </w:rPr>
-        <w:t>添加</w:t>
-      </w:r>
-      <w:r>
-        <w:rPr>
-          <w:rFonts w:hint="eastAsia"/>
-        </w:rPr>
-        <w:t>Session</w:t>
-      </w:r>
-      <w:r>
-        <w:rPr>
-          <w:rFonts w:hint="eastAsia"/>
-        </w:rPr>
-        <w:t>改变事件</w:t>
-      </w:r>
-    </w:p>
-    <w:p/>
-    <w:p>
-      <w:r>
-        <w:rPr>
-          <w:rFonts w:hint="eastAsia"/>
-        </w:rPr>
-        <w:t>所以</w:t>
-      </w:r>
-      <w:r>
-        <w:rPr>
-          <w:rFonts w:hint="eastAsia"/>
-        </w:rPr>
-        <w:t>openfire</w:t>
-      </w:r>
-      <w:r>
-        <w:rPr>
-          <w:rFonts w:hint="eastAsia"/>
-        </w:rPr>
-        <w:t>中的</w:t>
-      </w:r>
-      <w:r>
-        <w:rPr>
-          <w:rFonts w:hint="eastAsia"/>
-        </w:rPr>
-        <w:t xml:space="preserve">session </w:t>
-      </w:r>
-      <w:r>
-        <w:rPr>
-          <w:rFonts w:hint="eastAsia"/>
-        </w:rPr>
-        <w:t>包含这几个层次：</w:t>
-      </w:r>
-    </w:p>
-    <w:p>
-      <w:r>
-        <w:rPr>
-          <w:rFonts w:hint="eastAsia"/>
-        </w:rPr>
-        <w:tab/>
-      </w:r>
-      <w:r>
-        <w:t>M</w:t>
-      </w:r>
-      <w:r>
-        <w:rPr>
-          <w:rFonts w:hint="eastAsia"/>
-        </w:rPr>
-        <w:t>ina IoSession</w:t>
-      </w:r>
-    </w:p>
-    <w:p>
-      <w:pPr>
-        <w:ind w:firstLine="405"/>
-      </w:pPr>
-      <w:r>
-        <w:t>PreAuthenticatedSession</w:t>
-      </w:r>
-    </w:p>
-    <w:p>
-      <w:pPr>
-        <w:ind w:firstLine="405"/>
-      </w:pPr>
+      <w:proofErr w:type="spellEnd"/>
+      <w:proofErr w:type="gramEnd"/>
+      <w:r>
+        <w:rPr>
+          <w:rFonts w:hint="eastAsia"/>
+        </w:rPr>
+        <w:t xml:space="preserve"> Session</w:t>
+      </w:r>
+    </w:p>
+    <w:p>
+      <w:r>
+        <w:rPr>
+          <w:rFonts w:hint="eastAsia"/>
+        </w:rPr>
+        <w:t>3</w:t>
+      </w:r>
+      <w:r>
+        <w:rPr>
+          <w:rFonts w:hint="eastAsia"/>
+        </w:rPr>
+        <w:t>、</w:t>
+      </w:r>
+      <w:proofErr w:type="spellStart"/>
+      <w:r>
+        <w:t>getSession</w:t>
+      </w:r>
+      <w:proofErr w:type="spellEnd"/>
+    </w:p>
+    <w:p>
+      <w:pPr>
+        <w:ind w:firstLineChars="50" w:firstLine="105"/>
+      </w:pPr>
+      <w:r>
+        <w:rPr>
+          <w:rFonts w:hint="eastAsia"/>
+        </w:rPr>
+        <w:t>如果</w:t>
+      </w:r>
+      <w:r>
+        <w:t>JID</w:t>
+      </w:r>
+      <w:r>
+        <w:rPr>
+          <w:rFonts w:hint="eastAsia"/>
+        </w:rPr>
+        <w:t xml:space="preserve"> </w:t>
+      </w:r>
+      <w:r>
+        <w:rPr>
+          <w:rFonts w:hint="eastAsia"/>
+        </w:rPr>
+        <w:t>合法，先在</w:t>
+      </w:r>
+      <w:proofErr w:type="spellStart"/>
+      <w:r>
+        <w:t>PreAuthenticatedSessions</w:t>
+      </w:r>
+      <w:proofErr w:type="spellEnd"/>
+      <w:r>
+        <w:rPr>
+          <w:rFonts w:hint="eastAsia"/>
+        </w:rPr>
+        <w:t xml:space="preserve"> </w:t>
+      </w:r>
+      <w:r>
+        <w:rPr>
+          <w:rFonts w:hint="eastAsia"/>
+        </w:rPr>
+        <w:t>中查找。</w:t>
+      </w:r>
+      <w:r>
+        <w:rPr>
+          <w:rFonts w:hint="eastAsia"/>
+        </w:rPr>
+        <w:t>如果为空</w:t>
+      </w:r>
+      <w:r>
+        <w:rPr>
+          <w:rFonts w:hint="eastAsia"/>
+        </w:rPr>
+        <w:t>，</w:t>
+      </w:r>
+    </w:p>
+    <w:p>
+      <w:r>
+        <w:rPr>
+          <w:rFonts w:hint="eastAsia"/>
+        </w:rPr>
+        <w:t>再在</w:t>
+      </w:r>
+      <w:proofErr w:type="spellStart"/>
       <w:r>
         <w:t>routingTable</w:t>
       </w:r>
-      <w:r>
-        <w:rPr>
-          <w:rFonts w:hint="eastAsia"/>
-        </w:rPr>
-        <w:t xml:space="preserve"> Session</w:t>
-      </w:r>
-    </w:p>
-    <w:p>
-      <w:r>
-        <w:rPr>
-          <w:rFonts w:hint="eastAsia"/>
-        </w:rPr>
-        <w:t>3</w:t>
-      </w:r>
-      <w:r>
-        <w:rPr>
-          <w:rFonts w:hint="eastAsia"/>
-        </w:rPr>
-        <w:t>、</w:t>
-      </w:r>
-      <w:r>
-        <w:t>getSession</w:t>
-      </w:r>
-    </w:p>
-    <w:p>
-      <w:pPr>
-        <w:ind w:firstLineChars="50" w:firstLine="105"/>
-      </w:pPr>
-      <w:r>
-        <w:rPr>
-          <w:rFonts w:hint="eastAsia"/>
-        </w:rPr>
-        <w:t>如果</w:t>
-      </w:r>
-      <w:r>
-        <w:t>JID</w:t>
-      </w:r>
-      <w:r>
-        <w:rPr>
-          <w:rFonts w:hint="eastAsia"/>
-        </w:rPr>
-        <w:t xml:space="preserve"> </w:t>
-      </w:r>
-      <w:r>
-        <w:rPr>
-          <w:rFonts w:hint="eastAsia"/>
-        </w:rPr>
-        <w:t>合法，先在</w:t>
-      </w:r>
-      <w:r>
-        <w:t>PreAuthenticatedSessions</w:t>
-      </w:r>
-      <w:r>
-        <w:rPr>
-          <w:rFonts w:hint="eastAsia"/>
-        </w:rPr>
-        <w:t xml:space="preserve"> </w:t>
-      </w:r>
-      <w:r>
-        <w:rPr>
-          <w:rFonts w:hint="eastAsia"/>
-        </w:rPr>
-        <w:t>中查找。</w:t>
-      </w:r>
-      <w:r>
-        <w:rPr>
-          <w:rFonts w:hint="eastAsia"/>
-        </w:rPr>
-        <w:t>如果为空</w:t>
-      </w:r>
-      <w:r>
-        <w:rPr>
-          <w:rFonts w:hint="eastAsia"/>
-        </w:rPr>
-        <w:t>，</w:t>
-      </w:r>
-    </w:p>
-    <w:p>
-      <w:r>
-        <w:rPr>
-          <w:rFonts w:hint="eastAsia"/>
-        </w:rPr>
-        <w:t>再在</w:t>
-      </w:r>
-      <w:r>
-        <w:t>routingTable</w:t>
-      </w:r>
+      <w:proofErr w:type="spellEnd"/>
       <w:r>
         <w:rPr>
           <w:rFonts w:hint="eastAsia"/>
@@ -1004,9 +1093,11 @@
         </w:numPr>
         <w:ind w:firstLineChars="0"/>
       </w:pPr>
+      <w:proofErr w:type="spellStart"/>
       <w:r>
         <w:t>LocalClientSession</w:t>
       </w:r>
+      <w:proofErr w:type="spellEnd"/>
       <w:r>
         <w:rPr>
           <w:rFonts w:hint="eastAsia"/>
@@ -1019,11 +1110,19 @@
         </w:rPr>
         <w:t>Client-</w:t>
       </w:r>
-      <w:r>
-        <w:rPr>
-          <w:rFonts w:hint="eastAsia"/>
-        </w:rPr>
-        <w:t xml:space="preserve">xmpp </w:t>
+      <w:proofErr w:type="spellStart"/>
+      <w:r>
+        <w:rPr>
+          <w:rFonts w:hint="eastAsia"/>
+        </w:rPr>
+        <w:t>xmpp</w:t>
+      </w:r>
+      <w:proofErr w:type="spellEnd"/>
+      <w:r>
+        <w:rPr>
+          <w:rFonts w:hint="eastAsia"/>
+        </w:rPr>
+        <w:t xml:space="preserve"> </w:t>
       </w:r>
       <w:r>
         <w:rPr>
@@ -1053,9 +1152,11 @@
         </w:numPr>
         <w:ind w:firstLineChars="0"/>
       </w:pPr>
+      <w:proofErr w:type="spellStart"/>
       <w:r>
         <w:t>HttpSession</w:t>
       </w:r>
+      <w:proofErr w:type="spellEnd"/>
       <w:r>
         <w:rPr>
           <w:rFonts w:hint="eastAsia"/>
@@ -1068,11 +1169,19 @@
         </w:rPr>
         <w:t>Http Client-</w:t>
       </w:r>
-      <w:r>
-        <w:rPr>
-          <w:rFonts w:hint="eastAsia"/>
-        </w:rPr>
-        <w:t xml:space="preserve">xmpp </w:t>
+      <w:proofErr w:type="spellStart"/>
+      <w:r>
+        <w:rPr>
+          <w:rFonts w:hint="eastAsia"/>
+        </w:rPr>
+        <w:t>xmpp</w:t>
+      </w:r>
+      <w:proofErr w:type="spellEnd"/>
+      <w:r>
+        <w:rPr>
+          <w:rFonts w:hint="eastAsia"/>
+        </w:rPr>
+        <w:t xml:space="preserve"> </w:t>
       </w:r>
       <w:r>
         <w:rPr>
@@ -1090,9 +1199,11 @@
         </w:numPr>
         <w:ind w:firstLineChars="0"/>
       </w:pPr>
+      <w:proofErr w:type="spellStart"/>
       <w:r>
         <w:t>LocalConnectionMultiplexerSession</w:t>
       </w:r>
+      <w:proofErr w:type="spellEnd"/>
       <w:r>
         <w:rPr>
           <w:rFonts w:hint="eastAsia"/>
@@ -1105,11 +1216,19 @@
         </w:rPr>
         <w:t>-</w:t>
       </w:r>
-      <w:r>
-        <w:rPr>
-          <w:rFonts w:hint="eastAsia"/>
-        </w:rPr>
-        <w:t xml:space="preserve">xmpp </w:t>
+      <w:proofErr w:type="spellStart"/>
+      <w:r>
+        <w:rPr>
+          <w:rFonts w:hint="eastAsia"/>
+        </w:rPr>
+        <w:t>xmpp</w:t>
+      </w:r>
+      <w:proofErr w:type="spellEnd"/>
+      <w:r>
+        <w:rPr>
+          <w:rFonts w:hint="eastAsia"/>
+        </w:rPr>
+        <w:t xml:space="preserve"> </w:t>
       </w:r>
       <w:r>
         <w:rPr>
@@ -1133,18 +1252,22 @@
         </w:numPr>
         <w:ind w:firstLineChars="0"/>
       </w:pPr>
+      <w:proofErr w:type="spellStart"/>
       <w:r>
         <w:t>LocalOutgoingServerSession</w:t>
       </w:r>
+      <w:proofErr w:type="spellEnd"/>
       <w:r>
         <w:rPr>
           <w:rFonts w:hint="eastAsia"/>
         </w:rPr>
         <w:t>和</w:t>
       </w:r>
+      <w:proofErr w:type="spellStart"/>
       <w:r>
         <w:t>LocalIncomingServerSession</w:t>
       </w:r>
+      <w:proofErr w:type="spellEnd"/>
       <w:r>
         <w:rPr>
           <w:rFonts w:hint="eastAsia"/>
@@ -1157,11 +1280,19 @@
         </w:rPr>
         <w:t>表示</w:t>
       </w:r>
-      <w:r>
-        <w:rPr>
-          <w:rFonts w:hint="eastAsia"/>
-        </w:rPr>
-        <w:t>xmpp Server</w:t>
+      <w:proofErr w:type="spellStart"/>
+      <w:r>
+        <w:rPr>
+          <w:rFonts w:hint="eastAsia"/>
+        </w:rPr>
+        <w:t>xmpp</w:t>
+      </w:r>
+      <w:proofErr w:type="spellEnd"/>
+      <w:r>
+        <w:rPr>
+          <w:rFonts w:hint="eastAsia"/>
+        </w:rPr>
+        <w:t xml:space="preserve"> Server</w:t>
       </w:r>
       <w:r>
         <w:rPr>
@@ -1195,9 +1326,11 @@
         </w:rPr>
         <w:t xml:space="preserve"> </w:t>
       </w:r>
+      <w:proofErr w:type="spellStart"/>
       <w:r>
         <w:t>RemoteSessionLocator</w:t>
       </w:r>
+      <w:proofErr w:type="spellEnd"/>
       <w:r>
         <w:rPr>
           <w:rFonts w:hint="eastAsia"/>
@@ -1218,18 +1351,22 @@
         </w:rPr>
         <w:t>登录过程：</w:t>
       </w:r>
+      <w:proofErr w:type="spellStart"/>
       <w:r>
         <w:t>IQAuthHandler</w:t>
       </w:r>
+      <w:proofErr w:type="spellEnd"/>
       <w:r>
         <w:rPr>
           <w:rFonts w:hint="eastAsia"/>
         </w:rPr>
         <w:t>，</w:t>
       </w:r>
+      <w:proofErr w:type="spellStart"/>
       <w:r>
         <w:t>SASLAuthentication</w:t>
       </w:r>
+      <w:proofErr w:type="spellEnd"/>
     </w:p>
     <w:p/>
     <w:p>
@@ -1280,12 +1417,23 @@
           <w:b/>
         </w:rPr>
       </w:pPr>
+      <w:proofErr w:type="spellStart"/>
+      <w:proofErr w:type="gramStart"/>
       <w:r>
         <w:rPr>
           <w:rFonts w:hint="eastAsia"/>
           <w:b/>
         </w:rPr>
-        <w:t>ofOffline table</w:t>
+        <w:t>ofOffline</w:t>
+      </w:r>
+      <w:proofErr w:type="spellEnd"/>
+      <w:proofErr w:type="gramEnd"/>
+      <w:r>
+        <w:rPr>
+          <w:rFonts w:hint="eastAsia"/>
+          <w:b/>
+        </w:rPr>
+        <w:t xml:space="preserve"> table</w:t>
       </w:r>
     </w:p>
     <w:tbl>
@@ -1414,8 +1562,13 @@
             <w:tcW w:w="1701" w:type="dxa"/>
           </w:tcPr>
           <w:p>
+            <w:proofErr w:type="spellStart"/>
             <w:r>
-              <w:t>varchar(64)</w:t>
+              <w:t>varchar</w:t>
+            </w:r>
+            <w:proofErr w:type="spellEnd"/>
+            <w:r>
+              <w:t>(64)</w:t>
             </w:r>
           </w:p>
         </w:tc>
@@ -1424,13 +1577,13 @@
             <w:tcW w:w="1418" w:type="dxa"/>
           </w:tcPr>
           <w:p>
-            <w:bookmarkStart w:id="7" w:name="OLE_LINK6"/>
-            <w:bookmarkStart w:id="8" w:name="OLE_LINK7"/>
+            <w:bookmarkStart w:id="9" w:name="OLE_LINK6"/>
+            <w:bookmarkStart w:id="10" w:name="OLE_LINK7"/>
             <w:r>
               <w:t>NOT NULL</w:t>
             </w:r>
-            <w:bookmarkEnd w:id="7"/>
-            <w:bookmarkEnd w:id="8"/>
+            <w:bookmarkEnd w:id="9"/>
+            <w:bookmarkEnd w:id="10"/>
           </w:p>
         </w:tc>
         <w:tc>
@@ -1446,9 +1599,11 @@
             <w:tcW w:w="1656" w:type="dxa"/>
           </w:tcPr>
           <w:p>
+            <w:proofErr w:type="spellStart"/>
             <w:r>
               <w:t>messageID</w:t>
             </w:r>
+            <w:proofErr w:type="spellEnd"/>
           </w:p>
         </w:tc>
         <w:tc>
@@ -1469,8 +1624,13 @@
             <w:tcW w:w="1701" w:type="dxa"/>
           </w:tcPr>
           <w:p>
+            <w:proofErr w:type="spellStart"/>
             <w:r>
-              <w:t>bigint(20)</w:t>
+              <w:t>bigint</w:t>
+            </w:r>
+            <w:proofErr w:type="spellEnd"/>
+            <w:r>
+              <w:t>(20)</w:t>
             </w:r>
           </w:p>
         </w:tc>
@@ -1488,7 +1648,19 @@
           <w:tcPr>
             <w:tcW w:w="3027" w:type="dxa"/>
           </w:tcPr>
-          <w:p/>
+          <w:p>
+            <w:pPr>
+              <w:rPr>
+                <w:rFonts w:hint="eastAsia"/>
+              </w:rPr>
+            </w:pPr>
+            <w:r>
+              <w:rPr>
+                <w:rFonts w:hint="eastAsia"/>
+              </w:rPr>
+              <w:t>自动升序生成</w:t>
+            </w:r>
+          </w:p>
         </w:tc>
       </w:tr>
       <w:tr>
@@ -1497,9 +1669,11 @@
             <w:tcW w:w="1656" w:type="dxa"/>
           </w:tcPr>
           <w:p>
+            <w:proofErr w:type="spellStart"/>
             <w:r>
               <w:t>creationDate</w:t>
             </w:r>
+            <w:proofErr w:type="spellEnd"/>
           </w:p>
         </w:tc>
         <w:tc>
@@ -1541,9 +1715,11 @@
             <w:tcW w:w="1656" w:type="dxa"/>
           </w:tcPr>
           <w:p>
+            <w:proofErr w:type="spellStart"/>
             <w:r>
               <w:t>messageSize</w:t>
             </w:r>
+            <w:proofErr w:type="spellEnd"/>
           </w:p>
         </w:tc>
         <w:tc>
@@ -1557,8 +1733,13 @@
             <w:tcW w:w="1701" w:type="dxa"/>
           </w:tcPr>
           <w:p>
+            <w:proofErr w:type="spellStart"/>
             <w:r>
-              <w:t>int(11)</w:t>
+              <w:t>int</w:t>
+            </w:r>
+            <w:proofErr w:type="spellEnd"/>
+            <w:r>
+              <w:t>(11)</w:t>
             </w:r>
           </w:p>
         </w:tc>
@@ -1651,9 +1832,11 @@
       </w:r>
     </w:p>
     <w:p>
+      <w:proofErr w:type="gramStart"/>
       <w:r>
         <w:t>bounce</w:t>
       </w:r>
+      <w:proofErr w:type="gramEnd"/>
     </w:p>
     <w:p>
       <w:pPr>
@@ -1664,9 +1847,11 @@
       </w:r>
     </w:p>
     <w:p>
+      <w:proofErr w:type="gramStart"/>
       <w:r>
         <w:t>drop</w:t>
       </w:r>
+      <w:proofErr w:type="gramEnd"/>
     </w:p>
     <w:p>
       <w:pPr>
@@ -1677,9 +1862,11 @@
       </w:r>
     </w:p>
     <w:p>
+      <w:proofErr w:type="gramStart"/>
       <w:r>
         <w:t>store</w:t>
       </w:r>
+      <w:proofErr w:type="gramEnd"/>
     </w:p>
     <w:p>
       <w:pPr>
@@ -1690,13 +1877,15 @@
       </w:r>
     </w:p>
     <w:p>
-      <w:bookmarkStart w:id="9" w:name="OLE_LINK8"/>
-      <w:bookmarkStart w:id="10" w:name="OLE_LINK9"/>
+      <w:bookmarkStart w:id="11" w:name="OLE_LINK8"/>
+      <w:bookmarkStart w:id="12" w:name="OLE_LINK9"/>
+      <w:proofErr w:type="spellStart"/>
       <w:r>
         <w:t>store_and_bounce</w:t>
       </w:r>
-      <w:bookmarkEnd w:id="9"/>
-      <w:bookmarkEnd w:id="10"/>
+      <w:bookmarkEnd w:id="11"/>
+      <w:bookmarkEnd w:id="12"/>
+      <w:proofErr w:type="spellEnd"/>
     </w:p>
     <w:p>
       <w:pPr>
@@ -1707,9 +1896,11 @@
       </w:r>
     </w:p>
     <w:p>
+      <w:proofErr w:type="spellStart"/>
       <w:r>
         <w:t>store_and_drop</w:t>
       </w:r>
+      <w:proofErr w:type="spellEnd"/>
     </w:p>
     <w:p>
       <w:pPr>
@@ -1767,9 +1958,11 @@
         </w:rPr>
         <w:t>，可以由</w:t>
       </w:r>
+      <w:proofErr w:type="spellStart"/>
       <w:r>
         <w:t>xmpp.offline.quota</w:t>
       </w:r>
+      <w:proofErr w:type="spellEnd"/>
       <w:r>
         <w:rPr>
           <w:rFonts w:hint="eastAsia"/>
@@ -1784,18 +1977,22 @@
         </w:rPr>
         <w:t>默认离线存储策略：</w:t>
       </w:r>
+      <w:proofErr w:type="spellStart"/>
       <w:r>
         <w:t>store_and_bounce</w:t>
       </w:r>
+      <w:proofErr w:type="spellEnd"/>
       <w:r>
         <w:rPr>
           <w:rFonts w:hint="eastAsia"/>
         </w:rPr>
         <w:t>，可以由</w:t>
       </w:r>
+      <w:proofErr w:type="spellStart"/>
       <w:r>
         <w:t>xmpp.offline.type</w:t>
       </w:r>
+      <w:proofErr w:type="spellEnd"/>
       <w:r>
         <w:rPr>
           <w:rFonts w:hint="eastAsia"/>
@@ -1809,7 +2006,6 @@
         <w:rPr>
           <w:rFonts w:hint="eastAsia"/>
         </w:rPr>
-        <w:lastRenderedPageBreak/>
         <w:t>要对离线消息进行自定义</w:t>
       </w:r>
       <w:r>
@@ -1830,9 +2026,11 @@
         </w:rPr>
         <w:t>实现</w:t>
       </w:r>
+      <w:proofErr w:type="spellStart"/>
       <w:r>
         <w:t>OfflineMessageListener</w:t>
       </w:r>
+      <w:proofErr w:type="spellEnd"/>
       <w:r>
         <w:rPr>
           <w:rFonts w:hint="eastAsia"/>
@@ -1850,6 +2048,7 @@
       </w:r>
     </w:p>
     <w:p>
+      <w:proofErr w:type="spellStart"/>
       <w:r>
         <w:t>OfflineMessageStrategy</w:t>
       </w:r>
@@ -1862,6 +2061,7 @@
       <w:r>
         <w:t>addListener</w:t>
       </w:r>
+      <w:proofErr w:type="spellEnd"/>
       <w:r>
         <w:rPr>
           <w:rFonts w:hint="eastAsia"/>
@@ -1898,51 +2098,6 @@
     </w:p>
     <w:p>
       <w:pPr>
-        <w:autoSpaceDE w:val="0"/>
-        <w:autoSpaceDN w:val="0"/>
-        <w:adjustRightInd w:val="0"/>
-        <w:jc w:val="left"/>
-        <w:rPr>
-          <w:rFonts w:ascii="Courier New" w:hAnsi="Courier New" w:cs="Courier New"/>
-          <w:color w:val="000000"/>
-          <w:kern w:val="0"/>
-          <w:sz w:val="20"/>
-          <w:szCs w:val="20"/>
-        </w:rPr>
-      </w:pPr>
-    </w:p>
-    <w:p>
-      <w:pPr>
-        <w:autoSpaceDE w:val="0"/>
-        <w:autoSpaceDN w:val="0"/>
-        <w:adjustRightInd w:val="0"/>
-        <w:jc w:val="left"/>
-        <w:rPr>
-          <w:rFonts w:ascii="Courier New" w:hAnsi="Courier New" w:cs="Courier New"/>
-          <w:color w:val="000000"/>
-          <w:kern w:val="0"/>
-          <w:sz w:val="20"/>
-          <w:szCs w:val="20"/>
-        </w:rPr>
-      </w:pPr>
-    </w:p>
-    <w:p>
-      <w:pPr>
-        <w:autoSpaceDE w:val="0"/>
-        <w:autoSpaceDN w:val="0"/>
-        <w:adjustRightInd w:val="0"/>
-        <w:jc w:val="left"/>
-        <w:rPr>
-          <w:rFonts w:ascii="Courier New" w:hAnsi="Courier New" w:cs="Courier New"/>
-          <w:color w:val="000000"/>
-          <w:kern w:val="0"/>
-          <w:sz w:val="20"/>
-          <w:szCs w:val="20"/>
-        </w:rPr>
-      </w:pPr>
-    </w:p>
-    <w:p>
-      <w:pPr>
         <w:pStyle w:val="1"/>
         <w:spacing w:before="0" w:after="0" w:line="240" w:lineRule="auto"/>
         <w:rPr>
@@ -1953,6 +2108,7 @@
           <w:szCs w:val="20"/>
         </w:rPr>
       </w:pPr>
+      <w:proofErr w:type="spellStart"/>
       <w:r>
         <w:rPr>
           <w:rFonts w:ascii="Courier New" w:hAnsi="Courier New" w:cs="Courier New" w:hint="eastAsia"/>
@@ -1961,8 +2117,10 @@
           <w:sz w:val="20"/>
           <w:szCs w:val="20"/>
         </w:rPr>
+        <w:lastRenderedPageBreak/>
         <w:t>VCardManager</w:t>
       </w:r>
+      <w:proofErr w:type="spellEnd"/>
     </w:p>
     <w:p>
       <w:pPr>
@@ -1992,6 +2150,8 @@
           <w:szCs w:val="20"/>
         </w:rPr>
       </w:pPr>
+      <w:proofErr w:type="spellStart"/>
+      <w:proofErr w:type="gramStart"/>
       <w:r>
         <w:rPr>
           <w:rFonts w:ascii="Courier New" w:hAnsi="Courier New" w:cs="Courier New"/>
@@ -2002,6 +2162,8 @@
         </w:rPr>
         <w:t>ofVCard</w:t>
       </w:r>
+      <w:proofErr w:type="spellEnd"/>
+      <w:proofErr w:type="gramEnd"/>
       <w:r>
         <w:rPr>
           <w:rFonts w:ascii="Courier New" w:hAnsi="Courier New" w:cs="Courier New" w:hint="eastAsia"/>
@@ -2167,9 +2329,11 @@
             <w:tcW w:w="1656" w:type="dxa"/>
           </w:tcPr>
           <w:p>
+            <w:proofErr w:type="spellStart"/>
             <w:r>
               <w:t>vcard</w:t>
             </w:r>
+            <w:proofErr w:type="spellEnd"/>
           </w:p>
         </w:tc>
         <w:tc>
@@ -2183,11 +2347,13 @@
             <w:tcW w:w="1701" w:type="dxa"/>
           </w:tcPr>
           <w:p>
-            <w:bookmarkStart w:id="11" w:name="OLE_LINK10"/>
+            <w:bookmarkStart w:id="13" w:name="OLE_LINK10"/>
+            <w:proofErr w:type="spellStart"/>
             <w:r>
               <w:t>mediumtext</w:t>
             </w:r>
-            <w:bookmarkEnd w:id="11"/>
+            <w:bookmarkEnd w:id="13"/>
+            <w:proofErr w:type="spellEnd"/>
           </w:p>
         </w:tc>
         <w:tc>
@@ -2218,6 +2384,321 @@
           <w:szCs w:val="20"/>
         </w:rPr>
       </w:pPr>
+      <w:proofErr w:type="spellStart"/>
+      <w:r>
+        <w:rPr>
+          <w:rFonts w:ascii="Courier New" w:hAnsi="Courier New" w:cs="Courier New"/>
+          <w:color w:val="000000"/>
+          <w:kern w:val="0"/>
+          <w:sz w:val="20"/>
+          <w:szCs w:val="20"/>
+        </w:rPr>
+        <w:t>DefaultVCardProvider</w:t>
+      </w:r>
+      <w:proofErr w:type="spellEnd"/>
+      <w:r>
+        <w:rPr>
+          <w:rFonts w:ascii="Courier New" w:hAnsi="Courier New" w:cs="Courier New" w:hint="eastAsia"/>
+          <w:color w:val="000000"/>
+          <w:kern w:val="0"/>
+          <w:sz w:val="20"/>
+          <w:szCs w:val="20"/>
+        </w:rPr>
+        <w:t xml:space="preserve"> </w:t>
+      </w:r>
+      <w:r>
+        <w:rPr>
+          <w:rFonts w:ascii="Courier New" w:hAnsi="Courier New" w:cs="Courier New" w:hint="eastAsia"/>
+          <w:color w:val="000000"/>
+          <w:kern w:val="0"/>
+          <w:sz w:val="20"/>
+          <w:szCs w:val="20"/>
+        </w:rPr>
+        <w:t>提供了对</w:t>
+      </w:r>
+      <w:proofErr w:type="spellStart"/>
+      <w:r>
+        <w:rPr>
+          <w:rFonts w:ascii="Courier New" w:hAnsi="Courier New" w:cs="Courier New" w:hint="eastAsia"/>
+          <w:color w:val="000000"/>
+          <w:kern w:val="0"/>
+          <w:sz w:val="20"/>
+          <w:szCs w:val="20"/>
+        </w:rPr>
+        <w:t>Vcard</w:t>
+      </w:r>
+      <w:proofErr w:type="spellEnd"/>
+      <w:r>
+        <w:rPr>
+          <w:rFonts w:ascii="Courier New" w:hAnsi="Courier New" w:cs="Courier New" w:hint="eastAsia"/>
+          <w:color w:val="000000"/>
+          <w:kern w:val="0"/>
+          <w:sz w:val="20"/>
+          <w:szCs w:val="20"/>
+        </w:rPr>
+        <w:t xml:space="preserve"> </w:t>
+      </w:r>
+      <w:r>
+        <w:rPr>
+          <w:rFonts w:ascii="Courier New" w:hAnsi="Courier New" w:cs="Courier New" w:hint="eastAsia"/>
+          <w:color w:val="000000"/>
+          <w:kern w:val="0"/>
+          <w:sz w:val="20"/>
+          <w:szCs w:val="20"/>
+        </w:rPr>
+        <w:t>的数据库操作。</w:t>
+      </w:r>
+    </w:p>
+    <w:p>
+      <w:pPr>
+        <w:rPr>
+          <w:rFonts w:ascii="Courier New" w:hAnsi="Courier New" w:cs="Courier New"/>
+          <w:color w:val="000000"/>
+          <w:kern w:val="0"/>
+          <w:sz w:val="20"/>
+          <w:szCs w:val="20"/>
+        </w:rPr>
+      </w:pPr>
+      <w:bookmarkStart w:id="14" w:name="OLE_LINK19"/>
+      <w:bookmarkStart w:id="15" w:name="OLE_LINK20"/>
+      <w:proofErr w:type="spellStart"/>
+      <w:r>
+        <w:rPr>
+          <w:rFonts w:ascii="Courier New" w:hAnsi="Courier New" w:cs="Courier New"/>
+          <w:color w:val="000000"/>
+          <w:kern w:val="0"/>
+          <w:sz w:val="20"/>
+          <w:szCs w:val="20"/>
+          <w:highlight w:val="lightGray"/>
+        </w:rPr>
+        <w:t>VCardEventDispatcher</w:t>
+      </w:r>
+      <w:bookmarkEnd w:id="14"/>
+      <w:bookmarkEnd w:id="15"/>
+      <w:proofErr w:type="spellEnd"/>
+      <w:r>
+        <w:rPr>
+          <w:rFonts w:ascii="Courier New" w:hAnsi="Courier New" w:cs="Courier New" w:hint="eastAsia"/>
+          <w:color w:val="000000"/>
+          <w:kern w:val="0"/>
+          <w:sz w:val="20"/>
+          <w:szCs w:val="20"/>
+        </w:rPr>
+        <w:t>，</w:t>
+      </w:r>
+      <w:proofErr w:type="spellStart"/>
+      <w:r>
+        <w:rPr>
+          <w:rFonts w:ascii="Courier New" w:hAnsi="Courier New" w:cs="Courier New"/>
+          <w:color w:val="000000"/>
+          <w:kern w:val="0"/>
+          <w:sz w:val="20"/>
+          <w:szCs w:val="20"/>
+        </w:rPr>
+        <w:t>VCardListener</w:t>
+      </w:r>
+      <w:proofErr w:type="spellEnd"/>
+      <w:r>
+        <w:rPr>
+          <w:rFonts w:ascii="Courier New" w:hAnsi="Courier New" w:cs="Courier New" w:hint="eastAsia"/>
+          <w:color w:val="000000"/>
+          <w:kern w:val="0"/>
+          <w:sz w:val="20"/>
+          <w:szCs w:val="20"/>
+        </w:rPr>
+        <w:t xml:space="preserve"> </w:t>
+      </w:r>
+      <w:r>
+        <w:rPr>
+          <w:rFonts w:ascii="Courier New" w:hAnsi="Courier New" w:cs="Courier New" w:hint="eastAsia"/>
+          <w:color w:val="000000"/>
+          <w:kern w:val="0"/>
+          <w:sz w:val="20"/>
+          <w:szCs w:val="20"/>
+        </w:rPr>
+        <w:t>提供了</w:t>
+      </w:r>
+      <w:proofErr w:type="spellStart"/>
+      <w:r>
+        <w:rPr>
+          <w:rFonts w:ascii="Courier New" w:hAnsi="Courier New" w:cs="Courier New" w:hint="eastAsia"/>
+          <w:color w:val="000000"/>
+          <w:kern w:val="0"/>
+          <w:sz w:val="20"/>
+          <w:szCs w:val="20"/>
+        </w:rPr>
+        <w:t>Vcard</w:t>
+      </w:r>
+      <w:proofErr w:type="spellEnd"/>
+      <w:r>
+        <w:rPr>
+          <w:rFonts w:ascii="Courier New" w:hAnsi="Courier New" w:cs="Courier New" w:hint="eastAsia"/>
+          <w:color w:val="000000"/>
+          <w:kern w:val="0"/>
+          <w:sz w:val="20"/>
+          <w:szCs w:val="20"/>
+        </w:rPr>
+        <w:t>事件处理的操作。</w:t>
+      </w:r>
+    </w:p>
+    <w:p>
+      <w:pPr>
+        <w:rPr>
+          <w:rFonts w:ascii="Courier New" w:hAnsi="Courier New" w:cs="Courier New"/>
+          <w:color w:val="000000"/>
+          <w:kern w:val="0"/>
+          <w:sz w:val="20"/>
+          <w:szCs w:val="20"/>
+        </w:rPr>
+      </w:pPr>
+      <w:r>
+        <w:rPr>
+          <w:rFonts w:ascii="Courier New" w:hAnsi="Courier New" w:cs="Courier New" w:hint="eastAsia"/>
+          <w:color w:val="000000"/>
+          <w:kern w:val="0"/>
+          <w:sz w:val="20"/>
+          <w:szCs w:val="20"/>
+        </w:rPr>
+        <w:t>可以</w:t>
+      </w:r>
+      <w:r>
+        <w:rPr>
+          <w:rFonts w:ascii="Courier New" w:hAnsi="Courier New" w:cs="Courier New" w:hint="eastAsia"/>
+          <w:color w:val="000000"/>
+          <w:kern w:val="0"/>
+          <w:sz w:val="20"/>
+          <w:szCs w:val="20"/>
+        </w:rPr>
+        <w:t>在</w:t>
+      </w:r>
+      <w:r>
+        <w:rPr>
+          <w:rFonts w:ascii="Courier New" w:hAnsi="Courier New" w:cs="Courier New" w:hint="eastAsia"/>
+          <w:color w:val="000000"/>
+          <w:kern w:val="0"/>
+          <w:sz w:val="20"/>
+          <w:szCs w:val="20"/>
+        </w:rPr>
+        <w:t>自己插件中</w:t>
+      </w:r>
+      <w:r>
+        <w:rPr>
+          <w:rFonts w:ascii="Courier New" w:hAnsi="Courier New" w:cs="Courier New" w:hint="eastAsia"/>
+          <w:color w:val="000000"/>
+          <w:kern w:val="0"/>
+          <w:sz w:val="20"/>
+          <w:szCs w:val="20"/>
+        </w:rPr>
+        <w:t>实现</w:t>
+      </w:r>
+      <w:proofErr w:type="spellStart"/>
+      <w:r>
+        <w:rPr>
+          <w:rFonts w:ascii="Courier New" w:hAnsi="Courier New" w:cs="Courier New"/>
+          <w:color w:val="000000"/>
+          <w:kern w:val="0"/>
+          <w:sz w:val="20"/>
+          <w:szCs w:val="20"/>
+        </w:rPr>
+        <w:t>VCardListener</w:t>
+      </w:r>
+      <w:proofErr w:type="spellEnd"/>
+      <w:r>
+        <w:rPr>
+          <w:rFonts w:ascii="Courier New" w:hAnsi="Courier New" w:cs="Courier New" w:hint="eastAsia"/>
+          <w:color w:val="000000"/>
+          <w:kern w:val="0"/>
+          <w:sz w:val="20"/>
+          <w:szCs w:val="20"/>
+        </w:rPr>
+        <w:t>接口</w:t>
+      </w:r>
+      <w:r>
+        <w:rPr>
+          <w:rFonts w:ascii="Courier New" w:hAnsi="Courier New" w:cs="Courier New" w:hint="eastAsia"/>
+          <w:color w:val="000000"/>
+          <w:kern w:val="0"/>
+          <w:sz w:val="20"/>
+          <w:szCs w:val="20"/>
+        </w:rPr>
+        <w:t>对</w:t>
+      </w:r>
+      <w:proofErr w:type="spellStart"/>
+      <w:r>
+        <w:rPr>
+          <w:rFonts w:ascii="Courier New" w:hAnsi="Courier New" w:cs="Courier New" w:hint="eastAsia"/>
+          <w:color w:val="000000"/>
+          <w:kern w:val="0"/>
+          <w:sz w:val="20"/>
+          <w:szCs w:val="20"/>
+        </w:rPr>
+        <w:t>Vcard</w:t>
+      </w:r>
+      <w:proofErr w:type="spellEnd"/>
+      <w:r>
+        <w:rPr>
+          <w:rFonts w:ascii="Courier New" w:hAnsi="Courier New" w:cs="Courier New" w:hint="eastAsia"/>
+          <w:color w:val="000000"/>
+          <w:kern w:val="0"/>
+          <w:sz w:val="20"/>
+          <w:szCs w:val="20"/>
+        </w:rPr>
+        <w:t>进行操作，</w:t>
+      </w:r>
+      <w:r>
+        <w:rPr>
+          <w:rFonts w:ascii="Courier New" w:hAnsi="Courier New" w:cs="Courier New" w:hint="eastAsia"/>
+          <w:color w:val="000000"/>
+          <w:kern w:val="0"/>
+          <w:sz w:val="20"/>
+          <w:szCs w:val="20"/>
+        </w:rPr>
+        <w:t>调用</w:t>
+      </w:r>
+    </w:p>
+    <w:p>
+      <w:pPr>
+        <w:rPr>
+          <w:rFonts w:ascii="Courier New" w:hAnsi="Courier New" w:cs="Courier New"/>
+          <w:color w:val="000000"/>
+          <w:kern w:val="0"/>
+          <w:sz w:val="20"/>
+          <w:szCs w:val="20"/>
+        </w:rPr>
+      </w:pPr>
+      <w:proofErr w:type="spellStart"/>
+      <w:r>
+        <w:rPr>
+          <w:rFonts w:ascii="Courier New" w:hAnsi="Courier New" w:cs="Courier New"/>
+          <w:color w:val="000000"/>
+          <w:kern w:val="0"/>
+          <w:sz w:val="20"/>
+          <w:szCs w:val="20"/>
+          <w:highlight w:val="lightGray"/>
+        </w:rPr>
+        <w:t>VCardEventDispatcher</w:t>
+      </w:r>
+      <w:proofErr w:type="spellEnd"/>
+      <w:r>
+        <w:rPr>
+          <w:rFonts w:ascii="Courier New" w:hAnsi="Courier New" w:cs="Courier New" w:hint="eastAsia"/>
+          <w:color w:val="000000"/>
+          <w:kern w:val="0"/>
+          <w:sz w:val="20"/>
+          <w:szCs w:val="20"/>
+        </w:rPr>
+        <w:t xml:space="preserve"> </w:t>
+      </w:r>
+      <w:r>
+        <w:rPr>
+          <w:rFonts w:ascii="Courier New" w:hAnsi="Courier New" w:cs="Courier New" w:hint="eastAsia"/>
+          <w:color w:val="000000"/>
+          <w:kern w:val="0"/>
+          <w:sz w:val="20"/>
+          <w:szCs w:val="20"/>
+        </w:rPr>
+        <w:t>将自己的监听器加到监听器列表中去。</w:t>
+      </w:r>
     </w:p>
     <w:p>
       <w:pPr>
@@ -2231,8 +2712,9 @@
           <w:szCs w:val="20"/>
         </w:rPr>
       </w:pPr>
-      <w:bookmarkStart w:id="12" w:name="OLE_LINK13"/>
-      <w:bookmarkStart w:id="13" w:name="OLE_LINK14"/>
+      <w:bookmarkStart w:id="16" w:name="OLE_LINK13"/>
+      <w:bookmarkStart w:id="17" w:name="OLE_LINK14"/>
+      <w:proofErr w:type="spellStart"/>
       <w:r>
         <w:rPr>
           <w:rFonts w:ascii="Courier New" w:hAnsi="Courier New" w:cs="Courier New"/>
@@ -2243,6 +2725,7 @@
         </w:rPr>
         <w:t>PacketRouter</w:t>
       </w:r>
+      <w:proofErr w:type="spellEnd"/>
       <w:r>
         <w:rPr>
           <w:rFonts w:ascii="Courier New" w:hAnsi="Courier New" w:cs="Courier New" w:hint="eastAsia"/>
@@ -2263,8 +2746,9 @@
         </w:rPr>
         <w:t>和</w:t>
       </w:r>
-      <w:bookmarkStart w:id="14" w:name="OLE_LINK15"/>
-      <w:bookmarkStart w:id="15" w:name="OLE_LINK16"/>
+      <w:bookmarkStart w:id="18" w:name="OLE_LINK15"/>
+      <w:bookmarkStart w:id="19" w:name="OLE_LINK16"/>
+      <w:proofErr w:type="spellStart"/>
       <w:r>
         <w:rPr>
           <w:rFonts w:ascii="Courier New" w:hAnsi="Courier New" w:cs="Courier New"/>
@@ -2275,78 +2759,261 @@
         </w:rPr>
         <w:t>ChannelHandler</w:t>
       </w:r>
-      <w:bookmarkEnd w:id="12"/>
-      <w:bookmarkEnd w:id="13"/>
-      <w:bookmarkEnd w:id="14"/>
-      <w:bookmarkEnd w:id="15"/>
-    </w:p>
-    <w:p>
-      <w:r>
-        <w:pict>
-          <v:shape id="_x0000_i1026" type="#_x0000_t75" style="width:483.75pt;height:154.5pt">
+      <w:bookmarkEnd w:id="16"/>
+      <w:bookmarkEnd w:id="17"/>
+      <w:bookmarkEnd w:id="18"/>
+      <w:bookmarkEnd w:id="19"/>
+      <w:proofErr w:type="spellEnd"/>
+    </w:p>
+    <w:p>
+      <w:r>
+        <w:object w:dxaOrig="7890" w:dyaOrig="5025">
+          <v:shape id="_x0000_i1026" type="#_x0000_t75" style="width:394.5pt;height:240.75pt" o:ole="">
             <v:imagedata r:id="rId11" o:title=""/>
           </v:shape>
-        </w:pict>
-      </w:r>
-    </w:p>
-    <w:p>
-      <w:pPr>
-        <w:rPr>
-          <w:rFonts w:hint="eastAsia"/>
-        </w:rPr>
-      </w:pPr>
+          <o:OLEObject Type="Embed" ProgID="Visio.Drawing.11" ShapeID="_x0000_i1026" DrawAspect="Content" ObjectID="_1374419684" r:id="rId12"/>
+        </w:object>
+      </w:r>
+    </w:p>
+    <w:p>
+      <w:r>
+        <w:rPr>
+          <w:rFonts w:hint="eastAsia"/>
+        </w:rPr>
+        <w:t>在</w:t>
+      </w:r>
+      <w:proofErr w:type="spellStart"/>
+      <w:r>
+        <w:rPr>
+          <w:rFonts w:hint="eastAsia"/>
+        </w:rPr>
+        <w:t>PacketRouterImpl</w:t>
+      </w:r>
+      <w:proofErr w:type="spellEnd"/>
+      <w:r>
+        <w:rPr>
+          <w:rFonts w:hint="eastAsia"/>
+        </w:rPr>
+        <w:t xml:space="preserve"> </w:t>
+      </w:r>
+      <w:r>
+        <w:rPr>
+          <w:rFonts w:hint="eastAsia"/>
+        </w:rPr>
+        <w:t>中引用</w:t>
+      </w:r>
+      <w:proofErr w:type="spellStart"/>
       <w:r>
         <w:t>IQRouter</w:t>
       </w:r>
-    </w:p>
-    <w:p>
-      <w:pPr>
-        <w:rPr>
-          <w:rFonts w:hint="eastAsia"/>
-        </w:rPr>
-      </w:pPr>
+      <w:proofErr w:type="spellEnd"/>
+      <w:r>
+        <w:rPr>
+          <w:rFonts w:hint="eastAsia"/>
+        </w:rPr>
+        <w:t>，</w:t>
+      </w:r>
+      <w:proofErr w:type="spellStart"/>
       <w:r>
         <w:t>MessageRouter</w:t>
       </w:r>
-    </w:p>
-    <w:p>
-      <w:pPr>
-        <w:rPr>
-          <w:rFonts w:hint="eastAsia"/>
-        </w:rPr>
-      </w:pPr>
+      <w:proofErr w:type="spellEnd"/>
+      <w:r>
+        <w:rPr>
+          <w:rFonts w:hint="eastAsia"/>
+        </w:rPr>
+        <w:t>，</w:t>
+      </w:r>
+      <w:proofErr w:type="spellStart"/>
       <w:r>
         <w:t>PresenceRouter</w:t>
       </w:r>
-    </w:p>
-    <w:p>
-      <w:pPr>
-        <w:rPr>
-          <w:rFonts w:hint="eastAsia"/>
-        </w:rPr>
-      </w:pPr>
+      <w:proofErr w:type="spellEnd"/>
+    </w:p>
+    <w:p>
+      <w:proofErr w:type="spellStart"/>
       <w:r>
         <w:t>MulticastRouter</w:t>
       </w:r>
-    </w:p>
-    <w:p>
+      <w:proofErr w:type="spellEnd"/>
+      <w:r>
+        <w:rPr>
+          <w:rFonts w:hint="eastAsia"/>
+        </w:rPr>
+        <w:t xml:space="preserve"> </w:t>
+      </w:r>
+      <w:r>
+        <w:rPr>
+          <w:rFonts w:hint="eastAsia"/>
+        </w:rPr>
+        <w:t>分别被</w:t>
+      </w:r>
+      <w:proofErr w:type="spellStart"/>
+      <w:r>
+        <w:t>IQRouter</w:t>
+      </w:r>
+      <w:proofErr w:type="spellEnd"/>
+      <w:r>
+        <w:rPr>
+          <w:rFonts w:hint="eastAsia"/>
+        </w:rPr>
+        <w:t>，</w:t>
+      </w:r>
+      <w:proofErr w:type="spellStart"/>
+      <w:r>
+        <w:t>MessageRouter</w:t>
+      </w:r>
+      <w:proofErr w:type="spellEnd"/>
+      <w:r>
+        <w:rPr>
+          <w:rFonts w:hint="eastAsia"/>
+        </w:rPr>
+        <w:t>，</w:t>
+      </w:r>
+      <w:proofErr w:type="spellStart"/>
+      <w:r>
+        <w:t>PresenceRouter</w:t>
+      </w:r>
+      <w:proofErr w:type="spellEnd"/>
+      <w:r>
+        <w:rPr>
+          <w:rFonts w:hint="eastAsia"/>
+        </w:rPr>
+        <w:t>引用</w:t>
+      </w:r>
+    </w:p>
+    <w:p>
+      <w:bookmarkStart w:id="20" w:name="OLE_LINK21"/>
+      <w:bookmarkStart w:id="21" w:name="OLE_LINK22"/>
+      <w:bookmarkStart w:id="22" w:name="OLE_LINK25"/>
+      <w:bookmarkStart w:id="23" w:name="OLE_LINK26"/>
+      <w:proofErr w:type="spellStart"/>
       <w:r>
         <w:t>RemotePacketRouter</w:t>
       </w:r>
-    </w:p>
+      <w:proofErr w:type="spellEnd"/>
+      <w:r>
+        <w:rPr>
+          <w:rFonts w:hint="eastAsia"/>
+        </w:rPr>
+        <w:t xml:space="preserve"> </w:t>
+      </w:r>
+      <w:bookmarkEnd w:id="22"/>
+      <w:bookmarkEnd w:id="23"/>
+      <w:r>
+        <w:rPr>
+          <w:rFonts w:hint="eastAsia"/>
+        </w:rPr>
+        <w:t>在</w:t>
+      </w:r>
+      <w:proofErr w:type="spellStart"/>
+      <w:r>
+        <w:rPr>
+          <w:rFonts w:hint="eastAsia"/>
+        </w:rPr>
+        <w:t>openfire</w:t>
+      </w:r>
+      <w:proofErr w:type="spellEnd"/>
+      <w:r>
+        <w:rPr>
+          <w:rFonts w:hint="eastAsia"/>
+        </w:rPr>
+        <w:t xml:space="preserve"> </w:t>
+      </w:r>
+      <w:r>
+        <w:rPr>
+          <w:rFonts w:hint="eastAsia"/>
+        </w:rPr>
+        <w:t>中并未实现。</w:t>
+      </w:r>
+    </w:p>
+    <w:bookmarkEnd w:id="20"/>
+    <w:bookmarkEnd w:id="21"/>
     <w:p>
       <w:r>
         <w:t>......</w:t>
       </w:r>
     </w:p>
+    <w:p>
+      <w:proofErr w:type="spellStart"/>
+      <w:r>
+        <w:rPr>
+          <w:rFonts w:hint="eastAsia"/>
+        </w:rPr>
+        <w:t>ChannelHandler</w:t>
+      </w:r>
+      <w:proofErr w:type="spellEnd"/>
+      <w:r>
+        <w:rPr>
+          <w:rFonts w:hint="eastAsia"/>
+        </w:rPr>
+        <w:t xml:space="preserve"> </w:t>
+      </w:r>
+      <w:r>
+        <w:rPr>
+          <w:rFonts w:hint="eastAsia"/>
+        </w:rPr>
+        <w:t>是</w:t>
+      </w:r>
+      <w:r>
+        <w:rPr>
+          <w:rFonts w:hint="eastAsia"/>
+        </w:rPr>
+        <w:t>各个</w:t>
+      </w:r>
+      <w:r>
+        <w:rPr>
+          <w:rFonts w:hint="eastAsia"/>
+        </w:rPr>
+        <w:t xml:space="preserve">handler </w:t>
+      </w:r>
+      <w:r>
+        <w:rPr>
+          <w:rFonts w:hint="eastAsia"/>
+        </w:rPr>
+        <w:t>的父接口。</w:t>
+      </w:r>
+      <w:r>
+        <w:rPr>
+          <w:rFonts w:hint="eastAsia"/>
+        </w:rPr>
+        <w:t>各个</w:t>
+      </w:r>
+      <w:r>
+        <w:rPr>
+          <w:rFonts w:hint="eastAsia"/>
+        </w:rPr>
+        <w:t>handler</w:t>
+      </w:r>
+      <w:r>
+        <w:rPr>
+          <w:rFonts w:hint="eastAsia"/>
+        </w:rPr>
+        <w:t>处理不同的命名空间。</w:t>
+      </w:r>
+      <w:r>
+        <w:rPr>
+          <w:rFonts w:hint="eastAsia"/>
+        </w:rPr>
+        <w:t xml:space="preserve"> </w:t>
+      </w:r>
+      <w:r>
+        <w:rPr>
+          <w:rFonts w:hint="eastAsia"/>
+        </w:rPr>
+        <w:t xml:space="preserve"> </w:t>
+      </w:r>
+    </w:p>
     <w:p/>
     <w:p>
+      <w:proofErr w:type="spellStart"/>
       <w:r>
         <w:rPr>
           <w:rFonts w:hint="eastAsia"/>
         </w:rPr>
         <w:t>RoutingTable</w:t>
       </w:r>
+      <w:proofErr w:type="spellEnd"/>
       <w:r>
         <w:rPr>
           <w:rFonts w:hint="eastAsia"/>
@@ -2355,9 +3022,11 @@
       </w:r>
     </w:p>
     <w:p>
+      <w:proofErr w:type="spellStart"/>
       <w:r>
         <w:t>usersCache</w:t>
       </w:r>
+      <w:proofErr w:type="spellEnd"/>
       <w:r>
         <w:rPr>
           <w:rFonts w:hint="eastAsia"/>
@@ -2371,13 +3040,23 @@
         <w:t xml:space="preserve"> </w:t>
       </w:r>
       <w:r>
-        <w:t>Key: full JID, Value: {nodeID, available/unavailable}</w:t>
-      </w:r>
-    </w:p>
-    <w:p>
+        <w:t>Key: full JID, Value: {</w:t>
+      </w:r>
+      <w:proofErr w:type="spellStart"/>
+      <w:r>
+        <w:t>nodeID</w:t>
+      </w:r>
+      <w:proofErr w:type="spellEnd"/>
+      <w:r>
+        <w:t>, available/unavailable}</w:t>
+      </w:r>
+    </w:p>
+    <w:p>
+      <w:proofErr w:type="spellStart"/>
       <w:r>
         <w:t>anonymousUsersCache</w:t>
       </w:r>
+      <w:proofErr w:type="spellEnd"/>
       <w:r>
         <w:rPr>
           <w:rFonts w:hint="eastAsia"/>
@@ -2385,7 +3064,15 @@
         <w:t>：</w:t>
       </w:r>
       <w:r>
-        <w:t>Key: full JID, Value: {nodeID, available/unavailable}</w:t>
+        <w:t>Key: full JID, Value: {</w:t>
+      </w:r>
+      <w:proofErr w:type="spellStart"/>
+      <w:r>
+        <w:t>nodeID</w:t>
+      </w:r>
+      <w:proofErr w:type="spellEnd"/>
+      <w:r>
+        <w:t>, available/unavailable}</w:t>
       </w:r>
       <w:r>
         <w:rPr>
@@ -2395,14 +3082,11 @@
       </w:r>
     </w:p>
     <w:p>
-      <w:pPr>
-        <w:rPr>
-          <w:rFonts w:hint="eastAsia"/>
-        </w:rPr>
-      </w:pPr>
+      <w:proofErr w:type="spellStart"/>
       <w:r>
         <w:t>usersSessions</w:t>
       </w:r>
+      <w:proofErr w:type="spellEnd"/>
       <w:r>
         <w:rPr>
           <w:rFonts w:hint="eastAsia"/>
@@ -2413,13 +3097,7 @@
         <w:t>Key: bare JID, Value: list of full JIDs of the user</w:t>
       </w:r>
     </w:p>
-    <w:p>
-      <w:pPr>
-        <w:rPr>
-          <w:rFonts w:hint="eastAsia"/>
-        </w:rPr>
-      </w:pPr>
-    </w:p>
+    <w:p/>
     <w:p>
       <w:pPr>
         <w:pStyle w:val="1"/>
@@ -2453,6 +3131,7 @@
         </w:rPr>
         <w:t>、</w:t>
       </w:r>
+      <w:proofErr w:type="spellStart"/>
       <w:r>
         <w:rPr>
           <w:rFonts w:ascii="Courier New" w:hAnsi="Courier New" w:cs="Courier New" w:hint="eastAsia"/>
@@ -2473,6 +3152,7 @@
         </w:rPr>
         <w:t>Handler</w:t>
       </w:r>
+      <w:proofErr w:type="spellEnd"/>
       <w:r>
         <w:rPr>
           <w:rFonts w:ascii="Courier New" w:hAnsi="Courier New" w:cs="Courier New" w:hint="eastAsia"/>
@@ -2483,6 +3163,7 @@
         </w:rPr>
         <w:t>、</w:t>
       </w:r>
+      <w:proofErr w:type="spellStart"/>
       <w:r>
         <w:rPr>
           <w:rFonts w:ascii="Courier New" w:hAnsi="Courier New" w:cs="Courier New" w:hint="eastAsia"/>
@@ -2493,6 +3174,7 @@
         </w:rPr>
         <w:t>StanzaHandler</w:t>
       </w:r>
+      <w:proofErr w:type="spellEnd"/>
       <w:r>
         <w:rPr>
           <w:rFonts w:ascii="Courier New" w:hAnsi="Courier New" w:cs="Courier New" w:hint="eastAsia"/>
@@ -2508,14 +3190,16 @@
       <w:r>
         <w:object w:dxaOrig="8970" w:dyaOrig="12135">
           <v:shape id="_x0000_i1027" type="#_x0000_t75" style="width:448.5pt;height:606.75pt" o:ole="">
-            <v:imagedata r:id="rId12" o:title=""/>
+            <v:imagedata r:id="rId13" o:title=""/>
           </v:shape>
-          <o:OLEObject Type="Embed" ProgID="Visio.Drawing.11" ShapeID="_x0000_i1027" DrawAspect="Content" ObjectID="_1374164498" r:id="rId13"/>
+          <o:OLEObject Type="Embed" ProgID="Visio.Drawing.11" ShapeID="_x0000_i1027" DrawAspect="Content" ObjectID="_1374419685" r:id="rId14"/>
         </w:object>
       </w:r>
+      <w:proofErr w:type="spellStart"/>
       <w:r>
         <w:t>ClientStanzaHandler</w:t>
       </w:r>
+      <w:proofErr w:type="spellEnd"/>
       <w:r>
         <w:rPr>
           <w:rFonts w:hint="eastAsia"/>
@@ -2552,8 +3236,8 @@
         </w:rPr>
         <w:t>时</w:t>
       </w:r>
-      <w:bookmarkStart w:id="16" w:name="OLE_LINK11"/>
-      <w:bookmarkStart w:id="17" w:name="OLE_LINK12"/>
+      <w:bookmarkStart w:id="24" w:name="OLE_LINK11"/>
+      <w:bookmarkStart w:id="25" w:name="OLE_LINK12"/>
       <w:r>
         <w:t>XML stanzas</w:t>
       </w:r>
@@ -2563,13 +3247,15 @@
         </w:rPr>
         <w:t>的处理。</w:t>
       </w:r>
-      <w:bookmarkEnd w:id="16"/>
-      <w:bookmarkEnd w:id="17"/>
-    </w:p>
-    <w:p>
+      <w:bookmarkEnd w:id="24"/>
+      <w:bookmarkEnd w:id="25"/>
+    </w:p>
+    <w:p>
+      <w:proofErr w:type="spellStart"/>
       <w:r>
         <w:t>ServerStanzaHandler</w:t>
       </w:r>
+      <w:proofErr w:type="spellEnd"/>
       <w:r>
         <w:rPr>
           <w:rFonts w:hint="eastAsia"/>
@@ -2596,9 +3282,11 @@
       </w:r>
     </w:p>
     <w:p>
+      <w:proofErr w:type="spellStart"/>
       <w:r>
         <w:t>MultiplexerStanzaHandler</w:t>
       </w:r>
+      <w:proofErr w:type="spellEnd"/>
       <w:r>
         <w:t xml:space="preserve"> </w:t>
       </w:r>
@@ -2630,6 +3318,15 @@
       </w:pPr>
     </w:p>
     <w:p>
+      <w:pPr>
+        <w:rPr>
+          <w:rFonts w:ascii="Arial" w:hAnsi="Arial" w:cs="Arial" w:hint="eastAsia"/>
+          <w:color w:val="313131"/>
+          <w:sz w:val="18"/>
+          <w:szCs w:val="18"/>
+        </w:rPr>
+      </w:pPr>
+      <w:proofErr w:type="spellStart"/>
       <w:r>
         <w:rPr>
           <w:rFonts w:ascii="Verdana" w:hAnsi="Verdana"/>
@@ -2638,6 +3335,7 @@
         <w:lastRenderedPageBreak/>
         <w:t>ServerDialback</w:t>
       </w:r>
+      <w:proofErr w:type="spellEnd"/>
       <w:r>
         <w:rPr>
           <w:rFonts w:ascii="Verdana" w:hAnsi="Verdana" w:hint="eastAsia"/>
@@ -2749,8 +3447,19 @@
           <w:sz w:val="18"/>
           <w:szCs w:val="18"/>
         </w:rPr>
-        <w:t>,dialback</w:t>
-      </w:r>
+        <w:t>,</w:t>
+      </w:r>
+      <w:proofErr w:type="spellStart"/>
+      <w:r>
+        <w:rPr>
+          <w:rFonts w:ascii="Arial" w:hAnsi="Arial" w:cs="Arial"/>
+          <w:color w:val="313131"/>
+          <w:sz w:val="18"/>
+          <w:szCs w:val="18"/>
+        </w:rPr>
+        <w:t>dialback</w:t>
+      </w:r>
+      <w:proofErr w:type="spellEnd"/>
       <w:r>
         <w:rPr>
           <w:rFonts w:ascii="Arial" w:hAnsi="Arial" w:cs="Arial" w:hint="eastAsia"/>
@@ -2768,6 +3477,576 @@
           <w:szCs w:val="18"/>
         </w:rPr>
         <w:t>。</w:t>
+      </w:r>
+    </w:p>
+    <w:p>
+      <w:pPr>
+        <w:rPr>
+          <w:rFonts w:ascii="Arial" w:hAnsi="Arial" w:cs="Arial" w:hint="eastAsia"/>
+          <w:color w:val="313131"/>
+          <w:sz w:val="18"/>
+          <w:szCs w:val="18"/>
+        </w:rPr>
+      </w:pPr>
+      <w:r>
+        <w:rPr>
+          <w:rFonts w:ascii="Arial" w:hAnsi="Arial" w:cs="Arial" w:hint="eastAsia"/>
+          <w:color w:val="313131"/>
+          <w:sz w:val="18"/>
+          <w:szCs w:val="18"/>
+        </w:rPr>
+        <w:t>对客户端连接的响应都采用</w:t>
+      </w:r>
+      <w:proofErr w:type="spellStart"/>
+      <w:r>
+        <w:rPr>
+          <w:rFonts w:ascii="Arial" w:hAnsi="Arial" w:cs="Arial" w:hint="eastAsia"/>
+          <w:color w:val="313131"/>
+          <w:sz w:val="18"/>
+          <w:szCs w:val="18"/>
+        </w:rPr>
+        <w:t>NIOConnction</w:t>
+      </w:r>
+      <w:proofErr w:type="spellEnd"/>
+      <w:r>
+        <w:rPr>
+          <w:rFonts w:ascii="Arial" w:hAnsi="Arial" w:cs="Arial" w:hint="eastAsia"/>
+          <w:color w:val="313131"/>
+          <w:sz w:val="18"/>
+          <w:szCs w:val="18"/>
+        </w:rPr>
+        <w:t>.</w:t>
+      </w:r>
+    </w:p>
+    <w:p>
+      <w:pPr>
+        <w:rPr>
+          <w:rFonts w:ascii="Courier New" w:hAnsi="Courier New" w:cs="Courier New" w:hint="eastAsia"/>
+          <w:color w:val="000000"/>
+          <w:kern w:val="0"/>
+          <w:sz w:val="20"/>
+          <w:szCs w:val="20"/>
+          <w:highlight w:val="lightGray"/>
+        </w:rPr>
+      </w:pPr>
+    </w:p>
+    <w:p>
+      <w:pPr>
+        <w:rPr>
+          <w:rFonts w:ascii="Arial" w:hAnsi="Arial" w:cs="Arial" w:hint="eastAsia"/>
+          <w:color w:val="313131"/>
+          <w:sz w:val="18"/>
+          <w:szCs w:val="18"/>
+        </w:rPr>
+      </w:pPr>
+      <w:proofErr w:type="spellStart"/>
+      <w:proofErr w:type="gramStart"/>
+      <w:r>
+        <w:rPr>
+          <w:rFonts w:ascii="Courier New" w:hAnsi="Courier New" w:cs="Courier New"/>
+          <w:color w:val="000000"/>
+          <w:kern w:val="0"/>
+          <w:sz w:val="20"/>
+          <w:szCs w:val="20"/>
+          <w:highlight w:val="lightGray"/>
+        </w:rPr>
+        <w:t>ConnectionHandler</w:t>
+      </w:r>
+      <w:proofErr w:type="spellEnd"/>
+      <w:r>
+        <w:rPr>
+          <w:rFonts w:ascii="Courier New" w:hAnsi="Courier New" w:cs="Courier New" w:hint="eastAsia"/>
+          <w:color w:val="000000"/>
+          <w:kern w:val="0"/>
+          <w:sz w:val="20"/>
+          <w:szCs w:val="20"/>
+        </w:rPr>
+        <w:t>.</w:t>
+      </w:r>
+      <w:proofErr w:type="gramEnd"/>
+      <w:r>
+        <w:rPr>
+          <w:rFonts w:ascii="Courier New" w:hAnsi="Courier New" w:cs="Courier New"/>
+          <w:color w:val="000000"/>
+          <w:kern w:val="0"/>
+          <w:sz w:val="20"/>
+          <w:szCs w:val="20"/>
+          <w:highlight w:val="lightGray"/>
+        </w:rPr>
+        <w:t xml:space="preserve"> </w:t>
+      </w:r>
+      <w:proofErr w:type="spellStart"/>
+      <w:r>
+        <w:rPr>
+          <w:rFonts w:ascii="Courier New" w:hAnsi="Courier New" w:cs="Courier New"/>
+          <w:color w:val="000000"/>
+          <w:kern w:val="0"/>
+          <w:sz w:val="20"/>
+          <w:szCs w:val="20"/>
+          <w:highlight w:val="lightGray"/>
+        </w:rPr>
+        <w:t>messageReceived</w:t>
+      </w:r>
+      <w:proofErr w:type="spellEnd"/>
+      <w:r>
+        <w:rPr>
+          <w:rFonts w:ascii="Courier New" w:hAnsi="Courier New" w:cs="Courier New" w:hint="eastAsia"/>
+          <w:color w:val="000000"/>
+          <w:kern w:val="0"/>
+          <w:sz w:val="20"/>
+          <w:szCs w:val="20"/>
+        </w:rPr>
+        <w:t>调用</w:t>
+      </w:r>
+      <w:proofErr w:type="spellStart"/>
+      <w:r>
+        <w:rPr>
+          <w:rFonts w:ascii="Courier New" w:hAnsi="Courier New" w:cs="Courier New"/>
+          <w:color w:val="000000"/>
+          <w:kern w:val="0"/>
+          <w:sz w:val="20"/>
+          <w:szCs w:val="20"/>
+          <w:highlight w:val="lightGray"/>
+        </w:rPr>
+        <w:t>StanzaHandler</w:t>
+      </w:r>
+      <w:proofErr w:type="spellEnd"/>
+      <w:r>
+        <w:rPr>
+          <w:rFonts w:ascii="Courier New" w:hAnsi="Courier New" w:cs="Courier New" w:hint="eastAsia"/>
+          <w:color w:val="000000"/>
+          <w:kern w:val="0"/>
+          <w:sz w:val="20"/>
+          <w:szCs w:val="20"/>
+        </w:rPr>
+        <w:t>.</w:t>
+      </w:r>
+      <w:r>
+        <w:rPr>
+          <w:rFonts w:ascii="Courier New" w:hAnsi="Courier New" w:cs="Courier New"/>
+          <w:color w:val="000000"/>
+          <w:kern w:val="0"/>
+          <w:sz w:val="20"/>
+          <w:szCs w:val="20"/>
+          <w:highlight w:val="lightGray"/>
+        </w:rPr>
+        <w:t xml:space="preserve"> </w:t>
+      </w:r>
+      <w:r>
+        <w:rPr>
+          <w:rFonts w:ascii="Courier New" w:hAnsi="Courier New" w:cs="Courier New"/>
+          <w:color w:val="000000"/>
+          <w:kern w:val="0"/>
+          <w:sz w:val="20"/>
+          <w:szCs w:val="20"/>
+          <w:highlight w:val="lightGray"/>
+        </w:rPr>
+        <w:t>process</w:t>
+      </w:r>
+      <w:r>
+        <w:rPr>
+          <w:rFonts w:ascii="Courier New" w:hAnsi="Courier New" w:cs="Courier New" w:hint="eastAsia"/>
+          <w:color w:val="000000"/>
+          <w:kern w:val="0"/>
+          <w:sz w:val="20"/>
+          <w:szCs w:val="20"/>
+        </w:rPr>
+        <w:t xml:space="preserve"> </w:t>
+      </w:r>
+      <w:r>
+        <w:rPr>
+          <w:rFonts w:ascii="Courier New" w:hAnsi="Courier New" w:cs="Courier New" w:hint="eastAsia"/>
+          <w:color w:val="000000"/>
+          <w:kern w:val="0"/>
+          <w:sz w:val="20"/>
+          <w:szCs w:val="20"/>
+        </w:rPr>
+        <w:t>调用</w:t>
+      </w:r>
+      <w:proofErr w:type="spellStart"/>
+      <w:r>
+        <w:rPr>
+          <w:rFonts w:ascii="Courier New" w:hAnsi="Courier New" w:cs="Courier New" w:hint="eastAsia"/>
+          <w:color w:val="000000"/>
+          <w:kern w:val="0"/>
+          <w:sz w:val="20"/>
+          <w:szCs w:val="20"/>
+        </w:rPr>
+        <w:t>PacketRouterImpl</w:t>
+      </w:r>
+      <w:proofErr w:type="spellEnd"/>
+      <w:r>
+        <w:rPr>
+          <w:rFonts w:ascii="Courier New" w:hAnsi="Courier New" w:cs="Courier New" w:hint="eastAsia"/>
+          <w:color w:val="000000"/>
+          <w:kern w:val="0"/>
+          <w:sz w:val="20"/>
+          <w:szCs w:val="20"/>
+        </w:rPr>
+        <w:t>.</w:t>
+      </w:r>
+      <w:r>
+        <w:t xml:space="preserve"> </w:t>
+      </w:r>
+      <w:proofErr w:type="gramStart"/>
+      <w:r>
+        <w:rPr>
+          <w:rFonts w:ascii="Courier New" w:hAnsi="Courier New" w:cs="Courier New"/>
+          <w:color w:val="000000"/>
+          <w:kern w:val="0"/>
+          <w:sz w:val="20"/>
+          <w:szCs w:val="20"/>
+        </w:rPr>
+        <w:t>route</w:t>
+      </w:r>
+      <w:proofErr w:type="gramEnd"/>
+    </w:p>
+    <w:p>
+      <w:pPr>
+        <w:rPr>
+          <w:rFonts w:ascii="Arial" w:hAnsi="Arial" w:cs="Arial" w:hint="eastAsia"/>
+          <w:color w:val="313131"/>
+          <w:sz w:val="18"/>
+          <w:szCs w:val="18"/>
+        </w:rPr>
+      </w:pPr>
+      <w:r>
+        <w:rPr>
+          <w:rFonts w:ascii="Arial" w:hAnsi="Arial" w:cs="Arial" w:hint="eastAsia"/>
+          <w:color w:val="313131"/>
+          <w:sz w:val="18"/>
+          <w:szCs w:val="18"/>
+        </w:rPr>
+        <w:t>客户服务器间传输的包</w:t>
+      </w:r>
+      <w:proofErr w:type="spellStart"/>
+      <w:r>
+        <w:rPr>
+          <w:rFonts w:ascii="Arial" w:hAnsi="Arial" w:cs="Arial" w:hint="eastAsia"/>
+          <w:color w:val="313131"/>
+          <w:sz w:val="18"/>
+          <w:szCs w:val="18"/>
+        </w:rPr>
+        <w:t>IQRouter</w:t>
+      </w:r>
+      <w:proofErr w:type="spellEnd"/>
+      <w:r>
+        <w:rPr>
+          <w:rFonts w:ascii="Arial" w:hAnsi="Arial" w:cs="Arial" w:hint="eastAsia"/>
+          <w:color w:val="313131"/>
+          <w:sz w:val="18"/>
+          <w:szCs w:val="18"/>
+        </w:rPr>
+        <w:t xml:space="preserve"> </w:t>
+      </w:r>
+      <w:r>
+        <w:rPr>
+          <w:rFonts w:ascii="Arial" w:hAnsi="Arial" w:cs="Arial" w:hint="eastAsia"/>
+          <w:color w:val="313131"/>
+          <w:sz w:val="18"/>
+          <w:szCs w:val="18"/>
+        </w:rPr>
+        <w:t>，</w:t>
+      </w:r>
+      <w:proofErr w:type="spellStart"/>
+      <w:r>
+        <w:rPr>
+          <w:rFonts w:ascii="Arial" w:hAnsi="Arial" w:cs="Arial" w:hint="eastAsia"/>
+          <w:color w:val="313131"/>
+          <w:sz w:val="18"/>
+          <w:szCs w:val="18"/>
+        </w:rPr>
+        <w:t>PresenseRouter</w:t>
+      </w:r>
+      <w:proofErr w:type="spellEnd"/>
+      <w:r>
+        <w:rPr>
+          <w:rFonts w:ascii="Arial" w:hAnsi="Arial" w:cs="Arial" w:hint="eastAsia"/>
+          <w:color w:val="313131"/>
+          <w:sz w:val="18"/>
+          <w:szCs w:val="18"/>
+        </w:rPr>
+        <w:t>，</w:t>
+      </w:r>
+      <w:proofErr w:type="spellStart"/>
+      <w:r>
+        <w:rPr>
+          <w:rFonts w:ascii="Arial" w:hAnsi="Arial" w:cs="Arial" w:hint="eastAsia"/>
+          <w:color w:val="313131"/>
+          <w:sz w:val="18"/>
+          <w:szCs w:val="18"/>
+        </w:rPr>
+        <w:t>MessageRouter</w:t>
+      </w:r>
+      <w:proofErr w:type="spellEnd"/>
+      <w:r>
+        <w:rPr>
+          <w:rFonts w:ascii="Arial" w:hAnsi="Arial" w:cs="Arial" w:hint="eastAsia"/>
+          <w:color w:val="313131"/>
+          <w:sz w:val="18"/>
+          <w:szCs w:val="18"/>
+        </w:rPr>
+        <w:t>会</w:t>
+      </w:r>
+      <w:r>
+        <w:rPr>
+          <w:rFonts w:ascii="Arial" w:hAnsi="Arial" w:cs="Arial" w:hint="eastAsia"/>
+          <w:color w:val="313131"/>
+          <w:sz w:val="18"/>
+          <w:szCs w:val="18"/>
+        </w:rPr>
+        <w:t>在</w:t>
+      </w:r>
+      <w:r>
+        <w:rPr>
+          <w:rFonts w:ascii="Arial" w:hAnsi="Arial" w:cs="Arial" w:hint="eastAsia"/>
+          <w:color w:val="313131"/>
+          <w:sz w:val="18"/>
+          <w:szCs w:val="18"/>
+        </w:rPr>
+        <w:t>router</w:t>
+      </w:r>
+      <w:r>
+        <w:rPr>
+          <w:rFonts w:ascii="Arial" w:hAnsi="Arial" w:cs="Arial" w:hint="eastAsia"/>
+          <w:color w:val="313131"/>
+          <w:sz w:val="18"/>
+          <w:szCs w:val="18"/>
+        </w:rPr>
+        <w:t>方法中</w:t>
+      </w:r>
+      <w:r>
+        <w:rPr>
+          <w:rFonts w:ascii="Arial" w:hAnsi="Arial" w:cs="Arial" w:hint="eastAsia"/>
+          <w:color w:val="313131"/>
+          <w:sz w:val="18"/>
+          <w:szCs w:val="18"/>
+        </w:rPr>
+        <w:t>调用</w:t>
+      </w:r>
+      <w:proofErr w:type="spellStart"/>
+      <w:r>
+        <w:rPr>
+          <w:rFonts w:ascii="Arial" w:hAnsi="Arial" w:cs="Arial" w:hint="eastAsia"/>
+          <w:color w:val="313131"/>
+          <w:sz w:val="18"/>
+          <w:szCs w:val="18"/>
+        </w:rPr>
+        <w:t>LocalSession.process</w:t>
+      </w:r>
+      <w:proofErr w:type="spellEnd"/>
+      <w:r>
+        <w:rPr>
+          <w:rFonts w:ascii="Arial" w:hAnsi="Arial" w:cs="Arial" w:hint="eastAsia"/>
+          <w:color w:val="313131"/>
+          <w:sz w:val="18"/>
+          <w:szCs w:val="18"/>
+        </w:rPr>
+        <w:t xml:space="preserve"> </w:t>
+      </w:r>
+      <w:r>
+        <w:rPr>
+          <w:rFonts w:ascii="Arial" w:hAnsi="Arial" w:cs="Arial" w:hint="eastAsia"/>
+          <w:color w:val="313131"/>
+          <w:sz w:val="18"/>
+          <w:szCs w:val="18"/>
+        </w:rPr>
+        <w:t>进行处理</w:t>
+      </w:r>
+    </w:p>
+    <w:p>
+      <w:pPr>
+        <w:rPr>
+          <w:rFonts w:ascii="Arial" w:hAnsi="Arial" w:cs="Arial" w:hint="eastAsia"/>
+          <w:color w:val="313131"/>
+          <w:sz w:val="18"/>
+          <w:szCs w:val="18"/>
+        </w:rPr>
+      </w:pPr>
+      <w:proofErr w:type="spellStart"/>
+      <w:r>
+        <w:rPr>
+          <w:rFonts w:ascii="Courier New" w:hAnsi="Courier New" w:cs="Courier New" w:hint="eastAsia"/>
+          <w:color w:val="000000"/>
+          <w:kern w:val="0"/>
+          <w:sz w:val="20"/>
+          <w:szCs w:val="20"/>
+          <w:highlight w:val="lightGray"/>
+        </w:rPr>
+        <w:t>LocalClientSession.</w:t>
+      </w:r>
+      <w:r>
+        <w:rPr>
+          <w:rFonts w:ascii="Courier New" w:hAnsi="Courier New" w:cs="Courier New"/>
+          <w:color w:val="000000"/>
+          <w:kern w:val="0"/>
+          <w:sz w:val="20"/>
+          <w:szCs w:val="20"/>
+          <w:highlight w:val="lightGray"/>
+        </w:rPr>
+        <w:t>canProcess</w:t>
+      </w:r>
+      <w:proofErr w:type="spellEnd"/>
+      <w:r>
+        <w:rPr>
+          <w:rFonts w:ascii="Courier New" w:hAnsi="Courier New" w:cs="Courier New" w:hint="eastAsia"/>
+          <w:color w:val="000000"/>
+          <w:kern w:val="0"/>
+          <w:sz w:val="20"/>
+          <w:szCs w:val="20"/>
+        </w:rPr>
+        <w:t xml:space="preserve"> </w:t>
+      </w:r>
+      <w:r>
+        <w:rPr>
+          <w:rFonts w:ascii="Courier New" w:hAnsi="Courier New" w:cs="Courier New" w:hint="eastAsia"/>
+          <w:color w:val="000000"/>
+          <w:kern w:val="0"/>
+          <w:sz w:val="20"/>
+          <w:szCs w:val="20"/>
+        </w:rPr>
+        <w:t>用于</w:t>
+      </w:r>
+      <w:r>
+        <w:rPr>
+          <w:rFonts w:ascii="Courier New" w:hAnsi="Courier New" w:cs="Courier New" w:hint="eastAsia"/>
+          <w:color w:val="000000"/>
+          <w:kern w:val="0"/>
+          <w:sz w:val="20"/>
+          <w:szCs w:val="20"/>
+        </w:rPr>
+        <w:t>判断包要不要被阻塞掉</w:t>
+      </w:r>
+      <w:r>
+        <w:rPr>
+          <w:rFonts w:ascii="Courier New" w:hAnsi="Courier New" w:cs="Courier New" w:hint="eastAsia"/>
+          <w:color w:val="000000"/>
+          <w:kern w:val="0"/>
+          <w:sz w:val="20"/>
+          <w:szCs w:val="20"/>
+        </w:rPr>
+        <w:t>。</w:t>
+      </w:r>
+    </w:p>
+    <w:p>
+      <w:pPr>
+        <w:rPr>
+          <w:rFonts w:ascii="Arial" w:hAnsi="Arial" w:cs="Arial" w:hint="eastAsia"/>
+          <w:color w:val="313131"/>
+          <w:sz w:val="18"/>
+          <w:szCs w:val="18"/>
+        </w:rPr>
+      </w:pPr>
+    </w:p>
+    <w:p>
+      <w:pPr>
+        <w:rPr>
+          <w:rFonts w:ascii="Arial" w:hAnsi="Arial" w:cs="Arial" w:hint="eastAsia"/>
+          <w:color w:val="313131"/>
+          <w:sz w:val="18"/>
+          <w:szCs w:val="18"/>
+        </w:rPr>
+      </w:pPr>
+    </w:p>
+    <w:p>
+      <w:pPr>
+        <w:pStyle w:val="1"/>
+        <w:spacing w:before="0" w:after="0" w:line="240" w:lineRule="auto"/>
+        <w:rPr>
+          <w:rFonts w:ascii="Courier New" w:hAnsi="Courier New" w:cs="Courier New" w:hint="eastAsia"/>
+          <w:color w:val="2A00FF"/>
+          <w:kern w:val="0"/>
+          <w:sz w:val="20"/>
+          <w:szCs w:val="20"/>
+        </w:rPr>
+      </w:pPr>
+      <w:proofErr w:type="spellStart"/>
+      <w:r>
+        <w:rPr>
+          <w:rFonts w:ascii="Courier New" w:hAnsi="Courier New" w:cs="Courier New" w:hint="eastAsia"/>
+          <w:color w:val="2A00FF"/>
+          <w:kern w:val="0"/>
+          <w:sz w:val="20"/>
+          <w:szCs w:val="20"/>
+        </w:rPr>
+        <w:t>IQHandler</w:t>
+      </w:r>
+      <w:proofErr w:type="spellEnd"/>
+    </w:p>
+    <w:p>
+      <w:pPr>
+        <w:rPr>
+          <w:rFonts w:hint="eastAsia"/>
+        </w:rPr>
+      </w:pPr>
+    </w:p>
+    <w:p>
+      <w:pPr>
+        <w:rPr>
+          <w:rFonts w:hint="eastAsia"/>
+        </w:rPr>
+      </w:pPr>
+      <w:r>
+        <w:object w:dxaOrig="10270" w:dyaOrig="6395">
+          <v:shape id="_x0000_i1028" type="#_x0000_t75" style="width:513.75pt;height:319.5pt" o:ole="">
+            <v:imagedata r:id="rId15" o:title=""/>
+          </v:shape>
+          <o:OLEObject Type="Embed" ProgID="Visio.Drawing.11" ShapeID="_x0000_i1028" DrawAspect="Content" ObjectID="_1374419686" r:id="rId16"/>
+        </w:object>
+      </w:r>
+      <w:proofErr w:type="spellStart"/>
+      <w:r>
+        <w:rPr>
+          <w:rFonts w:hint="eastAsia"/>
+        </w:rPr>
+        <w:t>ChannelHander</w:t>
+      </w:r>
+      <w:proofErr w:type="spellEnd"/>
+      <w:r>
+        <w:rPr>
+          <w:rFonts w:hint="eastAsia"/>
+        </w:rPr>
+        <w:t xml:space="preserve"> </w:t>
+      </w:r>
+      <w:r>
+        <w:rPr>
+          <w:rFonts w:hint="eastAsia"/>
+        </w:rPr>
+        <w:t>的直接子类和</w:t>
+      </w:r>
+      <w:proofErr w:type="spellStart"/>
+      <w:r>
+        <w:rPr>
+          <w:rFonts w:hint="eastAsia"/>
+        </w:rPr>
+        <w:t>IQHandler</w:t>
+      </w:r>
+      <w:proofErr w:type="spellEnd"/>
+      <w:r>
+        <w:rPr>
+          <w:rFonts w:hint="eastAsia"/>
+        </w:rPr>
+        <w:t>的</w:t>
+      </w:r>
+      <w:r>
+        <w:rPr>
+          <w:rFonts w:hint="eastAsia"/>
+        </w:rPr>
+        <w:t>子类是用来实现</w:t>
+      </w:r>
+      <w:proofErr w:type="spellStart"/>
+      <w:r>
+        <w:rPr>
+          <w:rFonts w:hint="eastAsia"/>
+        </w:rPr>
+        <w:t>xmpp</w:t>
+      </w:r>
+      <w:proofErr w:type="spellEnd"/>
+      <w:r>
+        <w:rPr>
+          <w:rFonts w:hint="eastAsia"/>
+        </w:rPr>
+        <w:t>的协议。</w:t>
       </w:r>
     </w:p>
     <w:sectPr>

</xml_diff>